<commit_message>
update lpr and lab_01
</commit_message>
<xml_diff>
--- a/Lab_01/lpr.docx
+++ b/Lab_01/lpr.docx
@@ -4,16 +4,776 @@
   <w:body>
     <w:p>
       <w:pPr>
-        <w:rPr>
+        <w:jc w:val="right"/>
+        <w:rPr>
+          <w:rFonts w:ascii="Times New Roman" w:hAnsi="Times New Roman" w:cs="Times New Roman"/>
+          <w:sz w:val="28"/>
+          <w:szCs w:val="28"/>
+        </w:rPr>
+      </w:pPr>
+      <w:r>
+        <w:rPr>
+          <w:rFonts w:ascii="Times New Roman" w:hAnsi="Times New Roman" w:cs="Times New Roman"/>
+          <w:sz w:val="28"/>
+          <w:szCs w:val="28"/>
+        </w:rPr>
+        <w:t>Лабораторна робота №1</w:t>
+      </w:r>
+    </w:p>
+    <w:p>
+      <w:pPr>
+        <w:jc w:val="right"/>
+        <w:rPr>
+          <w:rFonts w:ascii="Times New Roman" w:hAnsi="Times New Roman" w:cs="Times New Roman"/>
+          <w:b/>
+          <w:bCs/>
+          <w:sz w:val="28"/>
+          <w:szCs w:val="28"/>
+        </w:rPr>
+      </w:pPr>
+      <w:r>
+        <w:rPr>
+          <w:rFonts w:ascii="Times New Roman" w:hAnsi="Times New Roman" w:cs="Times New Roman"/>
+          <w:b/>
+          <w:bCs/>
+          <w:sz w:val="28"/>
+          <w:szCs w:val="28"/>
+        </w:rPr>
+        <w:t>Списки. Словники. Кортежі</w:t>
+      </w:r>
+    </w:p>
+    <w:p>
+      <w:pPr>
+        <w:rPr>
+          <w:rFonts w:ascii="Times New Roman" w:hAnsi="Times New Roman" w:cs="Times New Roman"/>
+          <w:b/>
+          <w:bCs/>
+          <w:sz w:val="28"/>
+          <w:szCs w:val="28"/>
+        </w:rPr>
+      </w:pPr>
+      <w:r>
+        <w:rPr>
+          <w:rFonts w:ascii="Times New Roman" w:hAnsi="Times New Roman" w:cs="Times New Roman"/>
+          <w:b/>
+          <w:bCs/>
+          <w:sz w:val="28"/>
+          <w:szCs w:val="28"/>
+        </w:rPr>
+        <w:t>Мета роботи: Використовуючи теоретичні відомості, доробити функціонал готової програми.</w:t>
+      </w:r>
+    </w:p>
+    <w:p>
+      <w:pPr>
+        <w:rPr>
+          <w:rFonts w:ascii="Times New Roman" w:hAnsi="Times New Roman" w:cs="Times New Roman"/>
+          <w:b/>
+          <w:bCs/>
+          <w:sz w:val="28"/>
+          <w:szCs w:val="28"/>
+        </w:rPr>
+      </w:pPr>
+    </w:p>
+    <w:p>
+      <w:pPr>
+        <w:jc w:val="center"/>
+        <w:rPr>
+          <w:rFonts w:ascii="Times New Roman" w:hAnsi="Times New Roman" w:cs="Times New Roman"/>
+          <w:b/>
+          <w:bCs/>
+          <w:sz w:val="28"/>
+          <w:szCs w:val="28"/>
+        </w:rPr>
+      </w:pPr>
+      <w:r>
+        <w:rPr>
+          <w:rFonts w:ascii="Times New Roman" w:hAnsi="Times New Roman" w:cs="Times New Roman"/>
+          <w:b/>
+          <w:bCs/>
+          <w:sz w:val="28"/>
+          <w:szCs w:val="28"/>
+        </w:rPr>
+        <w:t>Завдання</w:t>
+      </w:r>
+    </w:p>
+    <w:p>
+      <w:pPr>
+        <w:rPr>
+          <w:rFonts w:ascii="Times New Roman" w:hAnsi="Times New Roman" w:cs="Times New Roman"/>
+          <w:bCs/>
+          <w:sz w:val="28"/>
+          <w:szCs w:val="28"/>
+        </w:rPr>
+      </w:pPr>
+      <w:r>
+        <w:rPr>
+          <w:rFonts w:ascii="Times New Roman" w:hAnsi="Times New Roman" w:cs="Times New Roman"/>
+          <w:bCs/>
+          <w:sz w:val="28"/>
+          <w:szCs w:val="28"/>
+        </w:rPr>
+        <w:t>Використовуючи частину готового коду потрібно реалізувати такий функціонал:</w:t>
+      </w:r>
+    </w:p>
+    <w:p>
+      <w:pPr>
+        <w:pStyle w:val="a7"/>
+        <w:numPr>
+          <w:ilvl w:val="0"/>
+          <w:numId w:val="1"/>
+        </w:numPr>
+        <w:rPr>
+          <w:rFonts w:ascii="Times New Roman" w:hAnsi="Times New Roman" w:cs="Times New Roman"/>
+          <w:bCs/>
+          <w:sz w:val="28"/>
+          <w:szCs w:val="28"/>
+        </w:rPr>
+      </w:pPr>
+      <w:r>
+        <w:rPr>
+          <w:rFonts w:ascii="Times New Roman" w:hAnsi="Times New Roman" w:cs="Times New Roman"/>
+          <w:bCs/>
+          <w:sz w:val="28"/>
+          <w:szCs w:val="28"/>
+        </w:rPr>
+        <w:t>Необхідно розширити відомості про студента до 4 полів. (В представленій частині коду є лише два поля)</w:t>
+      </w:r>
+    </w:p>
+    <w:p>
+      <w:pPr>
+        <w:pStyle w:val="a7"/>
+        <w:numPr>
+          <w:ilvl w:val="0"/>
+          <w:numId w:val="1"/>
+        </w:numPr>
+        <w:rPr>
+          <w:rFonts w:ascii="Times New Roman" w:hAnsi="Times New Roman" w:cs="Times New Roman"/>
+          <w:bCs/>
+          <w:sz w:val="28"/>
+          <w:szCs w:val="28"/>
+        </w:rPr>
+      </w:pPr>
+      <w:r>
+        <w:rPr>
+          <w:rFonts w:ascii="Times New Roman" w:hAnsi="Times New Roman" w:cs="Times New Roman"/>
+          <w:bCs/>
+          <w:sz w:val="28"/>
+          <w:szCs w:val="28"/>
+        </w:rPr>
+        <w:t>Необхідно переробити існуючий функціонал враховуючи розширення відомості про студента до 4 полів</w:t>
+      </w:r>
+    </w:p>
+    <w:p>
+      <w:pPr>
+        <w:pStyle w:val="a7"/>
+        <w:numPr>
+          <w:ilvl w:val="0"/>
+          <w:numId w:val="1"/>
+        </w:numPr>
+        <w:rPr>
+          <w:rFonts w:ascii="Times New Roman" w:hAnsi="Times New Roman" w:cs="Times New Roman"/>
+          <w:bCs/>
+          <w:sz w:val="28"/>
+          <w:szCs w:val="28"/>
+        </w:rPr>
+      </w:pPr>
+      <w:r>
+        <w:rPr>
+          <w:rFonts w:ascii="Times New Roman" w:hAnsi="Times New Roman" w:cs="Times New Roman"/>
+          <w:bCs/>
+          <w:sz w:val="28"/>
+          <w:szCs w:val="28"/>
+        </w:rPr>
+        <w:t>Необхідно реалізувати</w:t>
+      </w:r>
+      <w:r>
+        <w:rPr>
+          <w:rFonts w:ascii="Times New Roman" w:hAnsi="Times New Roman" w:cs="Times New Roman"/>
+          <w:bCs/>
+          <w:sz w:val="28"/>
+          <w:szCs w:val="28"/>
+        </w:rPr>
+        <w:t xml:space="preserve"> з нуля функціонал зміни інформації про студента враховуючи</w:t>
+      </w:r>
+      <w:r>
+        <w:rPr>
+          <w:rFonts w:ascii="Times New Roman" w:hAnsi="Times New Roman" w:cs="Times New Roman"/>
+          <w:bCs/>
+          <w:sz w:val="28"/>
+          <w:szCs w:val="28"/>
+        </w:rPr>
+        <w:t>, що вже існує реалізація додавання нового запису та видалення існуючого.</w:t>
+      </w:r>
+    </w:p>
+    <w:p>
+      <w:pPr>
+        <w:jc w:val="center"/>
+        <w:rPr>
+          <w:rFonts w:ascii="Times New Roman" w:hAnsi="Times New Roman" w:cs="Times New Roman"/>
+          <w:bCs/>
+          <w:sz w:val="28"/>
+          <w:szCs w:val="28"/>
+        </w:rPr>
+      </w:pPr>
+      <w:r>
+        <w:rPr>
+          <w:rFonts w:ascii="Times New Roman" w:hAnsi="Times New Roman" w:cs="Times New Roman"/>
+          <w:bCs/>
+          <w:sz w:val="28"/>
+          <w:szCs w:val="28"/>
+        </w:rPr>
+        <w:t>Хід роботи</w:t>
+      </w:r>
+    </w:p>
+    <w:p>
+      <w:pPr>
+        <w:pStyle w:val="a7"/>
+        <w:numPr>
+          <w:ilvl w:val="0"/>
+          <w:numId w:val="2"/>
+        </w:numPr>
+        <w:rPr>
+          <w:rFonts w:ascii="Times New Roman" w:hAnsi="Times New Roman" w:cs="Times New Roman"/>
+          <w:bCs/>
+          <w:sz w:val="28"/>
+          <w:szCs w:val="28"/>
+        </w:rPr>
+      </w:pPr>
+      <w:r>
+        <w:rPr>
+          <w:rFonts w:ascii="Times New Roman" w:hAnsi="Times New Roman" w:cs="Times New Roman"/>
+          <w:bCs/>
+          <w:sz w:val="28"/>
+          <w:szCs w:val="28"/>
+        </w:rPr>
+        <w:t>Створив теку і виконавчий файл.</w:t>
+      </w:r>
+    </w:p>
+    <w:p>
+      <w:pPr>
+        <w:pStyle w:val="a7"/>
+        <w:numPr>
+          <w:ilvl w:val="0"/>
+          <w:numId w:val="2"/>
+        </w:numPr>
+        <w:rPr>
+          <w:rFonts w:ascii="Times New Roman" w:hAnsi="Times New Roman" w:cs="Times New Roman"/>
+          <w:bCs/>
+          <w:sz w:val="28"/>
+          <w:szCs w:val="28"/>
+        </w:rPr>
+      </w:pPr>
+      <w:r>
+        <w:rPr>
+          <w:rFonts w:ascii="Times New Roman" w:hAnsi="Times New Roman" w:cs="Times New Roman"/>
+          <w:bCs/>
+          <w:sz w:val="28"/>
+          <w:szCs w:val="28"/>
+        </w:rPr>
+        <w:t>Ознайомився з матеріалом і кодом.</w:t>
+      </w:r>
+    </w:p>
+    <w:p>
+      <w:pPr>
+        <w:pStyle w:val="a7"/>
+        <w:numPr>
+          <w:ilvl w:val="0"/>
+          <w:numId w:val="2"/>
+        </w:numPr>
+        <w:rPr>
+          <w:rFonts w:ascii="Times New Roman" w:hAnsi="Times New Roman" w:cs="Times New Roman"/>
+          <w:bCs/>
+          <w:sz w:val="28"/>
+          <w:szCs w:val="28"/>
+        </w:rPr>
+      </w:pPr>
+      <w:r>
+        <w:rPr>
+          <w:rFonts w:ascii="Times New Roman" w:hAnsi="Times New Roman" w:cs="Times New Roman"/>
+          <w:bCs/>
+          <w:sz w:val="28"/>
+          <w:szCs w:val="28"/>
+        </w:rPr>
+        <w:t>Розширив відомості про студентів</w:t>
+      </w:r>
+      <w:r>
+        <w:rPr>
+          <w:rFonts w:ascii="Times New Roman" w:hAnsi="Times New Roman" w:cs="Times New Roman"/>
+          <w:bCs/>
+          <w:sz w:val="28"/>
+          <w:szCs w:val="28"/>
+        </w:rPr>
+        <w:t xml:space="preserve"> додавши поля “</w:t>
+      </w:r>
+      <w:r>
+        <w:rPr>
+          <w:rFonts w:ascii="Times New Roman" w:hAnsi="Times New Roman" w:cs="Times New Roman"/>
+          <w:bCs/>
           <w:sz w:val="28"/>
           <w:szCs w:val="28"/>
           <w:lang w:val="en-US"/>
         </w:rPr>
-      </w:pPr>
+        <w:t>age</w:t>
+      </w:r>
+      <w:r>
+        <w:rPr>
+          <w:rFonts w:ascii="Times New Roman" w:hAnsi="Times New Roman" w:cs="Times New Roman"/>
+          <w:bCs/>
+          <w:sz w:val="28"/>
+          <w:szCs w:val="28"/>
+        </w:rPr>
+        <w:t xml:space="preserve">” </w:t>
+      </w:r>
+      <w:r>
+        <w:rPr>
+          <w:rFonts w:ascii="Times New Roman" w:hAnsi="Times New Roman" w:cs="Times New Roman"/>
+          <w:bCs/>
+          <w:sz w:val="28"/>
+          <w:szCs w:val="28"/>
+        </w:rPr>
+        <w:t>та</w:t>
+      </w:r>
+      <w:r>
+        <w:rPr>
+          <w:rFonts w:ascii="Times New Roman" w:hAnsi="Times New Roman" w:cs="Times New Roman"/>
+          <w:bCs/>
+          <w:sz w:val="28"/>
+          <w:szCs w:val="28"/>
+        </w:rPr>
+        <w:t xml:space="preserve"> “</w:t>
+      </w:r>
+      <w:r>
+        <w:rPr>
+          <w:rFonts w:ascii="Times New Roman" w:hAnsi="Times New Roman" w:cs="Times New Roman"/>
+          <w:bCs/>
+          <w:sz w:val="28"/>
+          <w:szCs w:val="28"/>
+          <w:lang w:val="en-US"/>
+        </w:rPr>
+        <w:t>email</w:t>
+      </w:r>
+      <w:r>
+        <w:rPr>
+          <w:rFonts w:ascii="Times New Roman" w:hAnsi="Times New Roman" w:cs="Times New Roman"/>
+          <w:bCs/>
+          <w:sz w:val="28"/>
+          <w:szCs w:val="28"/>
+        </w:rPr>
+        <w:t>”</w:t>
+      </w:r>
+      <w:r>
+        <w:rPr>
+          <w:rFonts w:ascii="Times New Roman" w:hAnsi="Times New Roman" w:cs="Times New Roman"/>
+          <w:bCs/>
+          <w:sz w:val="28"/>
+          <w:szCs w:val="28"/>
+        </w:rPr>
+        <w:t>.</w:t>
+      </w:r>
+    </w:p>
+    <w:p>
+      <w:pPr>
+        <w:rPr>
+          <w:rFonts w:ascii="Times New Roman" w:hAnsi="Times New Roman" w:cs="Times New Roman"/>
+          <w:bCs/>
+          <w:sz w:val="28"/>
+          <w:szCs w:val="28"/>
+        </w:rPr>
+      </w:pPr>
+      <w:r>
+        <w:rPr>
+          <w:rFonts w:ascii="Times New Roman" w:hAnsi="Times New Roman" w:cs="Times New Roman"/>
+          <w:bCs/>
+          <w:sz w:val="28"/>
+          <w:szCs w:val="28"/>
+        </w:rPr>
+        <w:drawing>
+          <wp:inline distT="0" distB="0" distL="0" distR="0" wp14:anchorId="545FCA8E" wp14:editId="4B346271">
+            <wp:extent cx="6120765" cy="1064260"/>
+            <wp:effectExtent l="0" t="0" r="0" b="2540"/>
+            <wp:docPr id="1" name="Рисунок 1"/>
+            <wp:cNvGraphicFramePr>
+              <a:graphicFrameLocks xmlns:a="http://schemas.openxmlformats.org/drawingml/2006/main" noChangeAspect="1"/>
+            </wp:cNvGraphicFramePr>
+            <a:graphic xmlns:a="http://schemas.openxmlformats.org/drawingml/2006/main">
+              <a:graphicData uri="http://schemas.openxmlformats.org/drawingml/2006/picture">
+                <pic:pic xmlns:pic="http://schemas.openxmlformats.org/drawingml/2006/picture">
+                  <pic:nvPicPr>
+                    <pic:cNvPr id="1" name=""/>
+                    <pic:cNvPicPr/>
+                  </pic:nvPicPr>
+                  <pic:blipFill>
+                    <a:blip r:embed="rId7"/>
+                    <a:stretch>
+                      <a:fillRect/>
+                    </a:stretch>
+                  </pic:blipFill>
+                  <pic:spPr>
+                    <a:xfrm>
+                      <a:off x="0" y="0"/>
+                      <a:ext cx="6120765" cy="1064260"/>
+                    </a:xfrm>
+                    <a:prstGeom prst="rect">
+                      <a:avLst/>
+                    </a:prstGeom>
+                  </pic:spPr>
+                </pic:pic>
+              </a:graphicData>
+            </a:graphic>
+          </wp:inline>
+        </w:drawing>
+      </w:r>
+    </w:p>
+    <w:p>
+      <w:pPr>
+        <w:pStyle w:val="a7"/>
+        <w:numPr>
+          <w:ilvl w:val="0"/>
+          <w:numId w:val="2"/>
+        </w:numPr>
+        <w:rPr>
+          <w:rFonts w:ascii="Times New Roman" w:hAnsi="Times New Roman" w:cs="Times New Roman"/>
+          <w:bCs/>
+          <w:sz w:val="28"/>
+          <w:szCs w:val="28"/>
+        </w:rPr>
+      </w:pPr>
+      <w:r>
+        <w:rPr>
+          <w:rFonts w:ascii="Times New Roman" w:hAnsi="Times New Roman" w:cs="Times New Roman"/>
+          <w:bCs/>
+          <w:sz w:val="28"/>
+          <w:szCs w:val="28"/>
+        </w:rPr>
+        <w:t>Переписав існуючий функціонал врахо</w:t>
+      </w:r>
+      <w:r>
+        <w:rPr>
+          <w:rFonts w:ascii="Times New Roman" w:hAnsi="Times New Roman" w:cs="Times New Roman"/>
+          <w:bCs/>
+          <w:sz w:val="28"/>
+          <w:szCs w:val="28"/>
+        </w:rPr>
+        <w:t>вуючи розширення відомосте</w:t>
+      </w:r>
+      <w:r>
+        <w:rPr>
+          <w:rFonts w:ascii="Times New Roman" w:hAnsi="Times New Roman" w:cs="Times New Roman"/>
+          <w:bCs/>
+          <w:sz w:val="28"/>
+          <w:szCs w:val="28"/>
+          <w:lang w:val="ru-RU"/>
+        </w:rPr>
+        <w:t>й</w:t>
+      </w:r>
+      <w:r>
+        <w:rPr>
+          <w:rFonts w:ascii="Times New Roman" w:hAnsi="Times New Roman" w:cs="Times New Roman"/>
+          <w:bCs/>
+          <w:sz w:val="28"/>
+          <w:szCs w:val="28"/>
+        </w:rPr>
+        <w:t xml:space="preserve"> студентів.</w:t>
+      </w:r>
+    </w:p>
+    <w:p>
+      <w:pPr>
+        <w:rPr>
+          <w:rFonts w:ascii="Times New Roman" w:hAnsi="Times New Roman" w:cs="Times New Roman"/>
+          <w:bCs/>
+          <w:sz w:val="28"/>
+          <w:szCs w:val="28"/>
+        </w:rPr>
+      </w:pPr>
+      <w:r>
+        <w:rPr>
+          <w:rFonts w:ascii="Times New Roman" w:hAnsi="Times New Roman" w:cs="Times New Roman"/>
+          <w:bCs/>
+          <w:sz w:val="28"/>
+          <w:szCs w:val="28"/>
+        </w:rPr>
+        <w:drawing>
+          <wp:inline distT="0" distB="0" distL="0" distR="0" wp14:anchorId="258511A2" wp14:editId="6E2BF863">
+            <wp:extent cx="6120765" cy="2468245"/>
+            <wp:effectExtent l="0" t="0" r="0" b="8255"/>
+            <wp:docPr id="2" name="Рисунок 2"/>
+            <wp:cNvGraphicFramePr>
+              <a:graphicFrameLocks xmlns:a="http://schemas.openxmlformats.org/drawingml/2006/main" noChangeAspect="1"/>
+            </wp:cNvGraphicFramePr>
+            <a:graphic xmlns:a="http://schemas.openxmlformats.org/drawingml/2006/main">
+              <a:graphicData uri="http://schemas.openxmlformats.org/drawingml/2006/picture">
+                <pic:pic xmlns:pic="http://schemas.openxmlformats.org/drawingml/2006/picture">
+                  <pic:nvPicPr>
+                    <pic:cNvPr id="1" name=""/>
+                    <pic:cNvPicPr/>
+                  </pic:nvPicPr>
+                  <pic:blipFill>
+                    <a:blip r:embed="rId8"/>
+                    <a:stretch>
+                      <a:fillRect/>
+                    </a:stretch>
+                  </pic:blipFill>
+                  <pic:spPr>
+                    <a:xfrm>
+                      <a:off x="0" y="0"/>
+                      <a:ext cx="6120765" cy="2468245"/>
+                    </a:xfrm>
+                    <a:prstGeom prst="rect">
+                      <a:avLst/>
+                    </a:prstGeom>
+                  </pic:spPr>
+                </pic:pic>
+              </a:graphicData>
+            </a:graphic>
+          </wp:inline>
+        </w:drawing>
+      </w:r>
+    </w:p>
+    <w:p>
+      <w:pPr>
+        <w:rPr>
+          <w:rFonts w:ascii="Times New Roman" w:hAnsi="Times New Roman" w:cs="Times New Roman"/>
+          <w:bCs/>
+          <w:sz w:val="28"/>
+          <w:szCs w:val="28"/>
+        </w:rPr>
+      </w:pPr>
+    </w:p>
+    <w:p>
+      <w:pPr>
+        <w:pStyle w:val="a7"/>
+        <w:numPr>
+          <w:ilvl w:val="0"/>
+          <w:numId w:val="2"/>
+        </w:numPr>
+        <w:rPr>
+          <w:rFonts w:ascii="Times New Roman" w:hAnsi="Times New Roman" w:cs="Times New Roman"/>
+          <w:bCs/>
+          <w:sz w:val="28"/>
+          <w:szCs w:val="28"/>
+        </w:rPr>
+      </w:pPr>
+      <w:r>
+        <w:rPr>
+          <w:rFonts w:ascii="Times New Roman" w:hAnsi="Times New Roman" w:cs="Times New Roman"/>
+          <w:bCs/>
+          <w:sz w:val="28"/>
+          <w:szCs w:val="28"/>
+        </w:rPr>
+        <w:t>Написав функцію оновлення відомостей про студента</w:t>
+      </w:r>
+    </w:p>
+    <w:p>
+      <w:pPr>
+        <w:rPr>
+          <w:rFonts w:ascii="Times New Roman" w:hAnsi="Times New Roman" w:cs="Times New Roman"/>
+          <w:bCs/>
+          <w:sz w:val="28"/>
+          <w:szCs w:val="28"/>
+        </w:rPr>
+      </w:pPr>
+      <w:r>
+        <w:rPr>
+          <w:rFonts w:ascii="Times New Roman" w:hAnsi="Times New Roman" w:cs="Times New Roman"/>
+          <w:bCs/>
+          <w:sz w:val="28"/>
+          <w:szCs w:val="28"/>
+        </w:rPr>
+        <w:drawing>
+          <wp:inline distT="0" distB="0" distL="0" distR="0" wp14:anchorId="7A7D3D0F" wp14:editId="612A0116">
+            <wp:extent cx="6120765" cy="2921635"/>
+            <wp:effectExtent l="0" t="0" r="0" b="0"/>
+            <wp:docPr id="3" name="Рисунок 3"/>
+            <wp:cNvGraphicFramePr>
+              <a:graphicFrameLocks xmlns:a="http://schemas.openxmlformats.org/drawingml/2006/main" noChangeAspect="1"/>
+            </wp:cNvGraphicFramePr>
+            <a:graphic xmlns:a="http://schemas.openxmlformats.org/drawingml/2006/main">
+              <a:graphicData uri="http://schemas.openxmlformats.org/drawingml/2006/picture">
+                <pic:pic xmlns:pic="http://schemas.openxmlformats.org/drawingml/2006/picture">
+                  <pic:nvPicPr>
+                    <pic:cNvPr id="1" name=""/>
+                    <pic:cNvPicPr/>
+                  </pic:nvPicPr>
+                  <pic:blipFill>
+                    <a:blip r:embed="rId9"/>
+                    <a:stretch>
+                      <a:fillRect/>
+                    </a:stretch>
+                  </pic:blipFill>
+                  <pic:spPr>
+                    <a:xfrm>
+                      <a:off x="0" y="0"/>
+                      <a:ext cx="6120765" cy="2921635"/>
+                    </a:xfrm>
+                    <a:prstGeom prst="rect">
+                      <a:avLst/>
+                    </a:prstGeom>
+                  </pic:spPr>
+                </pic:pic>
+              </a:graphicData>
+            </a:graphic>
+          </wp:inline>
+        </w:drawing>
+      </w:r>
+    </w:p>
+    <w:p>
+      <w:pPr>
+        <w:pStyle w:val="a7"/>
+        <w:numPr>
+          <w:ilvl w:val="0"/>
+          <w:numId w:val="2"/>
+        </w:numPr>
+        <w:rPr>
+          <w:rFonts w:ascii="Times New Roman" w:hAnsi="Times New Roman" w:cs="Times New Roman"/>
+          <w:bCs/>
+          <w:sz w:val="28"/>
+          <w:szCs w:val="28"/>
+        </w:rPr>
+      </w:pPr>
+      <w:r>
+        <w:rPr>
+          <w:rFonts w:ascii="Times New Roman" w:hAnsi="Times New Roman" w:cs="Times New Roman"/>
+          <w:bCs/>
+          <w:sz w:val="28"/>
+          <w:szCs w:val="28"/>
+        </w:rPr>
+        <w:t>Протестував роботу програми</w:t>
+      </w:r>
+    </w:p>
+    <w:p>
+      <w:pPr>
+        <w:jc w:val="center"/>
+        <w:rPr>
+          <w:rFonts w:ascii="Times New Roman" w:hAnsi="Times New Roman" w:cs="Times New Roman"/>
+          <w:b/>
+          <w:bCs/>
+          <w:sz w:val="28"/>
+          <w:szCs w:val="28"/>
+        </w:rPr>
+      </w:pPr>
+      <w:r>
+        <w:rPr>
+          <w:rFonts w:ascii="Times New Roman" w:hAnsi="Times New Roman" w:cs="Times New Roman"/>
+          <w:bCs/>
+          <w:sz w:val="28"/>
+          <w:szCs w:val="28"/>
+        </w:rPr>
+        <w:lastRenderedPageBreak/>
+        <w:drawing>
+          <wp:inline distT="0" distB="0" distL="0" distR="0" wp14:anchorId="1C8D7CFE" wp14:editId="7E38136E">
+            <wp:extent cx="5896798" cy="6639852"/>
+            <wp:effectExtent l="0" t="0" r="8890" b="8890"/>
+            <wp:docPr id="4" name="Рисунок 4"/>
+            <wp:cNvGraphicFramePr>
+              <a:graphicFrameLocks xmlns:a="http://schemas.openxmlformats.org/drawingml/2006/main" noChangeAspect="1"/>
+            </wp:cNvGraphicFramePr>
+            <a:graphic xmlns:a="http://schemas.openxmlformats.org/drawingml/2006/main">
+              <a:graphicData uri="http://schemas.openxmlformats.org/drawingml/2006/picture">
+                <pic:pic xmlns:pic="http://schemas.openxmlformats.org/drawingml/2006/picture">
+                  <pic:nvPicPr>
+                    <pic:cNvPr id="1" name=""/>
+                    <pic:cNvPicPr/>
+                  </pic:nvPicPr>
+                  <pic:blipFill>
+                    <a:blip r:embed="rId10"/>
+                    <a:stretch>
+                      <a:fillRect/>
+                    </a:stretch>
+                  </pic:blipFill>
+                  <pic:spPr>
+                    <a:xfrm>
+                      <a:off x="0" y="0"/>
+                      <a:ext cx="5896798" cy="6639852"/>
+                    </a:xfrm>
+                    <a:prstGeom prst="rect">
+                      <a:avLst/>
+                    </a:prstGeom>
+                  </pic:spPr>
+                </pic:pic>
+              </a:graphicData>
+            </a:graphic>
+          </wp:inline>
+        </w:drawing>
+      </w:r>
+      <w:r>
+        <w:rPr>
+          <w:rFonts w:ascii="Times New Roman" w:hAnsi="Times New Roman" w:cs="Times New Roman"/>
+          <w:bCs/>
+          <w:sz w:val="28"/>
+          <w:szCs w:val="28"/>
+        </w:rPr>
+        <w:br/>
+      </w:r>
+      <w:r>
+        <w:rPr>
+          <w:rFonts w:ascii="Times New Roman" w:hAnsi="Times New Roman" w:cs="Times New Roman"/>
+          <w:bCs/>
+          <w:sz w:val="28"/>
+          <w:szCs w:val="28"/>
+        </w:rPr>
+        <w:br/>
+      </w:r>
+      <w:r>
+        <w:rPr>
+          <w:rFonts w:ascii="Times New Roman" w:hAnsi="Times New Roman" w:cs="Times New Roman"/>
+          <w:b/>
+          <w:bCs/>
+          <w:sz w:val="28"/>
+          <w:szCs w:val="28"/>
+        </w:rPr>
+        <w:t>Висновок</w:t>
+      </w:r>
+    </w:p>
+    <w:p>
+      <w:pPr>
+        <w:rPr>
+          <w:rFonts w:ascii="Times New Roman" w:hAnsi="Times New Roman" w:cs="Times New Roman"/>
+          <w:bCs/>
+          <w:sz w:val="28"/>
+          <w:szCs w:val="28"/>
+        </w:rPr>
+      </w:pPr>
+      <w:r>
+        <w:rPr>
+          <w:rFonts w:ascii="Times New Roman" w:hAnsi="Times New Roman" w:cs="Times New Roman"/>
+          <w:bCs/>
+          <w:sz w:val="28"/>
+          <w:szCs w:val="28"/>
+        </w:rPr>
+        <w:t xml:space="preserve">Під час виконання лабораторної роботи, я </w:t>
+      </w:r>
+      <w:r>
+        <w:rPr>
+          <w:rFonts w:ascii="Times New Roman" w:hAnsi="Times New Roman" w:cs="Times New Roman"/>
+          <w:bCs/>
+          <w:sz w:val="28"/>
+          <w:szCs w:val="28"/>
+        </w:rPr>
+        <w:t>Використовуючи теоретичні відомості, дороби</w:t>
+      </w:r>
+      <w:r>
+        <w:rPr>
+          <w:rFonts w:ascii="Times New Roman" w:hAnsi="Times New Roman" w:cs="Times New Roman"/>
+          <w:bCs/>
+          <w:sz w:val="28"/>
+          <w:szCs w:val="28"/>
+        </w:rPr>
+        <w:t>в функціонал</w:t>
+      </w:r>
       <w:bookmarkStart w:id="0" w:name="_GoBack"/>
       <w:bookmarkEnd w:id="0"/>
+      <w:r>
+        <w:rPr>
+          <w:rFonts w:ascii="Times New Roman" w:hAnsi="Times New Roman" w:cs="Times New Roman"/>
+          <w:bCs/>
+          <w:sz w:val="28"/>
+          <w:szCs w:val="28"/>
+        </w:rPr>
+        <w:t xml:space="preserve"> програми.</w:t>
+      </w:r>
     </w:p>
     <w:sectPr>
+      <w:headerReference w:type="default" r:id="rId11"/>
       <w:pgSz w:w="11906" w:h="16838"/>
       <w:pgMar w:top="850" w:right="850" w:bottom="850" w:left="1417" w:header="708" w:footer="708" w:gutter="0"/>
       <w:cols w:space="708"/>
@@ -21,6 +781,282 @@
     </w:sectPr>
   </w:body>
 </w:document>
+</file>
+
+<file path=word/endnotes.xml><?xml version="1.0" encoding="utf-8"?>
+<w:endnotes xmlns:wpc="http://schemas.microsoft.com/office/word/2010/wordprocessingCanvas" xmlns:cx="http://schemas.microsoft.com/office/drawing/2014/chartex" xmlns:mc="http://schemas.openxmlformats.org/markup-compatibility/2006" xmlns:o="urn:schemas-microsoft-com:office:office" xmlns:r="http://schemas.openxmlformats.org/officeDocument/2006/relationships" xmlns:m="http://schemas.openxmlformats.org/officeDocument/2006/math" xmlns:v="urn:schemas-microsoft-com:vml" xmlns:wp14="http://schemas.microsoft.com/office/word/2010/wordprocessingDrawing" xmlns:wp="http://schemas.openxmlformats.org/drawingml/2006/wordprocessingDrawing" xmlns:w10="urn:schemas-microsoft-com:office:word" xmlns:w="http://schemas.openxmlformats.org/wordprocessingml/2006/main" xmlns:w14="http://schemas.microsoft.com/office/word/2010/wordml" xmlns:w15="http://schemas.microsoft.com/office/word/2012/wordml" xmlns:w16se="http://schemas.microsoft.com/office/word/2015/wordml/symex" xmlns:wpg="http://schemas.microsoft.com/office/word/2010/wordprocessingGroup" xmlns:wpi="http://schemas.microsoft.com/office/word/2010/wordprocessingInk" xmlns:wne="http://schemas.microsoft.com/office/word/2006/wordml" xmlns:wps="http://schemas.microsoft.com/office/word/2010/wordprocessingShape" mc:Ignorable="w14 w15 w16se wp14">
+  <w:endnote w:type="separator" w:id="-1">
+    <w:p>
+      <w:pPr>
+        <w:spacing w:after="0" w:line="240" w:lineRule="auto"/>
+      </w:pPr>
+      <w:r>
+        <w:separator/>
+      </w:r>
+    </w:p>
+  </w:endnote>
+  <w:endnote w:type="continuationSeparator" w:id="0">
+    <w:p>
+      <w:pPr>
+        <w:spacing w:after="0" w:line="240" w:lineRule="auto"/>
+      </w:pPr>
+      <w:r>
+        <w:continuationSeparator/>
+      </w:r>
+    </w:p>
+  </w:endnote>
+</w:endnotes>
+</file>
+
+<file path=word/footnotes.xml><?xml version="1.0" encoding="utf-8"?>
+<w:footnotes xmlns:wpc="http://schemas.microsoft.com/office/word/2010/wordprocessingCanvas" xmlns:cx="http://schemas.microsoft.com/office/drawing/2014/chartex" xmlns:mc="http://schemas.openxmlformats.org/markup-compatibility/2006" xmlns:o="urn:schemas-microsoft-com:office:office" xmlns:r="http://schemas.openxmlformats.org/officeDocument/2006/relationships" xmlns:m="http://schemas.openxmlformats.org/officeDocument/2006/math" xmlns:v="urn:schemas-microsoft-com:vml" xmlns:wp14="http://schemas.microsoft.com/office/word/2010/wordprocessingDrawing" xmlns:wp="http://schemas.openxmlformats.org/drawingml/2006/wordprocessingDrawing" xmlns:w10="urn:schemas-microsoft-com:office:word" xmlns:w="http://schemas.openxmlformats.org/wordprocessingml/2006/main" xmlns:w14="http://schemas.microsoft.com/office/word/2010/wordml" xmlns:w15="http://schemas.microsoft.com/office/word/2012/wordml" xmlns:w16se="http://schemas.microsoft.com/office/word/2015/wordml/symex" xmlns:wpg="http://schemas.microsoft.com/office/word/2010/wordprocessingGroup" xmlns:wpi="http://schemas.microsoft.com/office/word/2010/wordprocessingInk" xmlns:wne="http://schemas.microsoft.com/office/word/2006/wordml" xmlns:wps="http://schemas.microsoft.com/office/word/2010/wordprocessingShape" mc:Ignorable="w14 w15 w16se wp14">
+  <w:footnote w:type="separator" w:id="-1">
+    <w:p>
+      <w:pPr>
+        <w:spacing w:after="0" w:line="240" w:lineRule="auto"/>
+      </w:pPr>
+      <w:r>
+        <w:separator/>
+      </w:r>
+    </w:p>
+  </w:footnote>
+  <w:footnote w:type="continuationSeparator" w:id="0">
+    <w:p>
+      <w:pPr>
+        <w:spacing w:after="0" w:line="240" w:lineRule="auto"/>
+      </w:pPr>
+      <w:r>
+        <w:continuationSeparator/>
+      </w:r>
+    </w:p>
+  </w:footnote>
+</w:footnotes>
+</file>
+
+<file path=word/header1.xml><?xml version="1.0" encoding="utf-8"?>
+<w:hdr xmlns:wpc="http://schemas.microsoft.com/office/word/2010/wordprocessingCanvas" xmlns:cx="http://schemas.microsoft.com/office/drawing/2014/chartex" xmlns:mc="http://schemas.openxmlformats.org/markup-compatibility/2006" xmlns:o="urn:schemas-microsoft-com:office:office" xmlns:r="http://schemas.openxmlformats.org/officeDocument/2006/relationships" xmlns:m="http://schemas.openxmlformats.org/officeDocument/2006/math" xmlns:v="urn:schemas-microsoft-com:vml" xmlns:wp14="http://schemas.microsoft.com/office/word/2010/wordprocessingDrawing" xmlns:wp="http://schemas.openxmlformats.org/drawingml/2006/wordprocessingDrawing" xmlns:w10="urn:schemas-microsoft-com:office:word" xmlns:w="http://schemas.openxmlformats.org/wordprocessingml/2006/main" xmlns:w14="http://schemas.microsoft.com/office/word/2010/wordml" xmlns:w15="http://schemas.microsoft.com/office/word/2012/wordml" xmlns:w16se="http://schemas.microsoft.com/office/word/2015/wordml/symex" xmlns:wpg="http://schemas.microsoft.com/office/word/2010/wordprocessingGroup" xmlns:wpi="http://schemas.microsoft.com/office/word/2010/wordprocessingInk" xmlns:wne="http://schemas.microsoft.com/office/word/2006/wordml" xmlns:wps="http://schemas.microsoft.com/office/word/2010/wordprocessingShape" mc:Ignorable="w14 w15 w16se wp14">
+  <w:sdt>
+    <w:sdtPr>
+      <w:rPr>
+        <w:color w:val="7F7F7F" w:themeColor="text1" w:themeTint="80"/>
+      </w:rPr>
+      <w:alias w:val="Название"/>
+      <w:tag w:val=""/>
+      <w:id w:val="1116400235"/>
+      <w:placeholder>
+        <w:docPart w:val="4FA28F67B47F40E29F0969CEB501D16A"/>
+      </w:placeholder>
+      <w:dataBinding w:prefixMappings="xmlns:ns0='http://purl.org/dc/elements/1.1/' xmlns:ns1='http://schemas.openxmlformats.org/package/2006/metadata/core-properties' " w:xpath="/ns1:coreProperties[1]/ns0:title[1]" w:storeItemID="{6C3C8BC8-F283-45AE-878A-BAB7291924A1}"/>
+      <w:text/>
+    </w:sdtPr>
+    <w:sdtContent>
+      <w:p>
+        <w:pPr>
+          <w:pStyle w:val="a3"/>
+          <w:jc w:val="right"/>
+          <w:rPr>
+            <w:color w:val="7F7F7F" w:themeColor="text1" w:themeTint="80"/>
+          </w:rPr>
+        </w:pPr>
+        <w:r>
+          <w:rPr>
+            <w:color w:val="7F7F7F" w:themeColor="text1" w:themeTint="80"/>
+            <w:lang w:val="ru-RU"/>
+          </w:rPr>
+          <w:t>Дмитренко Сергій КБ-222</w:t>
+        </w:r>
+      </w:p>
+    </w:sdtContent>
+  </w:sdt>
+  <w:p>
+    <w:pPr>
+      <w:pStyle w:val="a3"/>
+    </w:pPr>
+  </w:p>
+</w:hdr>
+</file>
+
+<file path=word/numbering.xml><?xml version="1.0" encoding="utf-8"?>
+<w:numbering xmlns:wpc="http://schemas.microsoft.com/office/word/2010/wordprocessingCanvas" xmlns:cx="http://schemas.microsoft.com/office/drawing/2014/chartex" xmlns:mc="http://schemas.openxmlformats.org/markup-compatibility/2006" xmlns:o="urn:schemas-microsoft-com:office:office" xmlns:r="http://schemas.openxmlformats.org/officeDocument/2006/relationships" xmlns:m="http://schemas.openxmlformats.org/officeDocument/2006/math" xmlns:v="urn:schemas-microsoft-com:vml" xmlns:wp14="http://schemas.microsoft.com/office/word/2010/wordprocessingDrawing" xmlns:wp="http://schemas.openxmlformats.org/drawingml/2006/wordprocessingDrawing" xmlns:w10="urn:schemas-microsoft-com:office:word" xmlns:w="http://schemas.openxmlformats.org/wordprocessingml/2006/main" xmlns:w14="http://schemas.microsoft.com/office/word/2010/wordml" xmlns:w15="http://schemas.microsoft.com/office/word/2012/wordml" xmlns:w16se="http://schemas.microsoft.com/office/word/2015/wordml/symex" xmlns:wpg="http://schemas.microsoft.com/office/word/2010/wordprocessingGroup" xmlns:wpi="http://schemas.microsoft.com/office/word/2010/wordprocessingInk" xmlns:wne="http://schemas.microsoft.com/office/word/2006/wordml" xmlns:wps="http://schemas.microsoft.com/office/word/2010/wordprocessingShape" mc:Ignorable="w14 w15 w16se wp14">
+  <w:abstractNum w:abstractNumId="0" w15:restartNumberingAfterBreak="0">
+    <w:nsid w:val="49574AEA"/>
+    <w:multiLevelType w:val="hybridMultilevel"/>
+    <w:tmpl w:val="7A2A331A"/>
+    <w:lvl w:ilvl="0" w:tplc="0422000F">
+      <w:start w:val="1"/>
+      <w:numFmt w:val="decimal"/>
+      <w:lvlText w:val="%1."/>
+      <w:lvlJc w:val="left"/>
+      <w:pPr>
+        <w:ind w:left="720" w:hanging="360"/>
+      </w:pPr>
+    </w:lvl>
+    <w:lvl w:ilvl="1" w:tplc="04220019" w:tentative="1">
+      <w:start w:val="1"/>
+      <w:numFmt w:val="lowerLetter"/>
+      <w:lvlText w:val="%2."/>
+      <w:lvlJc w:val="left"/>
+      <w:pPr>
+        <w:ind w:left="1440" w:hanging="360"/>
+      </w:pPr>
+    </w:lvl>
+    <w:lvl w:ilvl="2" w:tplc="0422001B" w:tentative="1">
+      <w:start w:val="1"/>
+      <w:numFmt w:val="lowerRoman"/>
+      <w:lvlText w:val="%3."/>
+      <w:lvlJc w:val="right"/>
+      <w:pPr>
+        <w:ind w:left="2160" w:hanging="180"/>
+      </w:pPr>
+    </w:lvl>
+    <w:lvl w:ilvl="3" w:tplc="0422000F" w:tentative="1">
+      <w:start w:val="1"/>
+      <w:numFmt w:val="decimal"/>
+      <w:lvlText w:val="%4."/>
+      <w:lvlJc w:val="left"/>
+      <w:pPr>
+        <w:ind w:left="2880" w:hanging="360"/>
+      </w:pPr>
+    </w:lvl>
+    <w:lvl w:ilvl="4" w:tplc="04220019" w:tentative="1">
+      <w:start w:val="1"/>
+      <w:numFmt w:val="lowerLetter"/>
+      <w:lvlText w:val="%5."/>
+      <w:lvlJc w:val="left"/>
+      <w:pPr>
+        <w:ind w:left="3600" w:hanging="360"/>
+      </w:pPr>
+    </w:lvl>
+    <w:lvl w:ilvl="5" w:tplc="0422001B" w:tentative="1">
+      <w:start w:val="1"/>
+      <w:numFmt w:val="lowerRoman"/>
+      <w:lvlText w:val="%6."/>
+      <w:lvlJc w:val="right"/>
+      <w:pPr>
+        <w:ind w:left="4320" w:hanging="180"/>
+      </w:pPr>
+    </w:lvl>
+    <w:lvl w:ilvl="6" w:tplc="0422000F" w:tentative="1">
+      <w:start w:val="1"/>
+      <w:numFmt w:val="decimal"/>
+      <w:lvlText w:val="%7."/>
+      <w:lvlJc w:val="left"/>
+      <w:pPr>
+        <w:ind w:left="5040" w:hanging="360"/>
+      </w:pPr>
+    </w:lvl>
+    <w:lvl w:ilvl="7" w:tplc="04220019" w:tentative="1">
+      <w:start w:val="1"/>
+      <w:numFmt w:val="lowerLetter"/>
+      <w:lvlText w:val="%8."/>
+      <w:lvlJc w:val="left"/>
+      <w:pPr>
+        <w:ind w:left="5760" w:hanging="360"/>
+      </w:pPr>
+    </w:lvl>
+    <w:lvl w:ilvl="8" w:tplc="0422001B" w:tentative="1">
+      <w:start w:val="1"/>
+      <w:numFmt w:val="lowerRoman"/>
+      <w:lvlText w:val="%9."/>
+      <w:lvlJc w:val="right"/>
+      <w:pPr>
+        <w:ind w:left="6480" w:hanging="180"/>
+      </w:pPr>
+    </w:lvl>
+  </w:abstractNum>
+  <w:abstractNum w:abstractNumId="1" w15:restartNumberingAfterBreak="0">
+    <w:nsid w:val="7D9A49D4"/>
+    <w:multiLevelType w:val="hybridMultilevel"/>
+    <w:tmpl w:val="016010B0"/>
+    <w:lvl w:ilvl="0" w:tplc="0422000F">
+      <w:start w:val="1"/>
+      <w:numFmt w:val="decimal"/>
+      <w:lvlText w:val="%1."/>
+      <w:lvlJc w:val="left"/>
+      <w:pPr>
+        <w:ind w:left="720" w:hanging="360"/>
+      </w:pPr>
+    </w:lvl>
+    <w:lvl w:ilvl="1" w:tplc="04220019" w:tentative="1">
+      <w:start w:val="1"/>
+      <w:numFmt w:val="lowerLetter"/>
+      <w:lvlText w:val="%2."/>
+      <w:lvlJc w:val="left"/>
+      <w:pPr>
+        <w:ind w:left="1440" w:hanging="360"/>
+      </w:pPr>
+    </w:lvl>
+    <w:lvl w:ilvl="2" w:tplc="0422001B" w:tentative="1">
+      <w:start w:val="1"/>
+      <w:numFmt w:val="lowerRoman"/>
+      <w:lvlText w:val="%3."/>
+      <w:lvlJc w:val="right"/>
+      <w:pPr>
+        <w:ind w:left="2160" w:hanging="180"/>
+      </w:pPr>
+    </w:lvl>
+    <w:lvl w:ilvl="3" w:tplc="0422000F" w:tentative="1">
+      <w:start w:val="1"/>
+      <w:numFmt w:val="decimal"/>
+      <w:lvlText w:val="%4."/>
+      <w:lvlJc w:val="left"/>
+      <w:pPr>
+        <w:ind w:left="2880" w:hanging="360"/>
+      </w:pPr>
+    </w:lvl>
+    <w:lvl w:ilvl="4" w:tplc="04220019" w:tentative="1">
+      <w:start w:val="1"/>
+      <w:numFmt w:val="lowerLetter"/>
+      <w:lvlText w:val="%5."/>
+      <w:lvlJc w:val="left"/>
+      <w:pPr>
+        <w:ind w:left="3600" w:hanging="360"/>
+      </w:pPr>
+    </w:lvl>
+    <w:lvl w:ilvl="5" w:tplc="0422001B" w:tentative="1">
+      <w:start w:val="1"/>
+      <w:numFmt w:val="lowerRoman"/>
+      <w:lvlText w:val="%6."/>
+      <w:lvlJc w:val="right"/>
+      <w:pPr>
+        <w:ind w:left="4320" w:hanging="180"/>
+      </w:pPr>
+    </w:lvl>
+    <w:lvl w:ilvl="6" w:tplc="0422000F" w:tentative="1">
+      <w:start w:val="1"/>
+      <w:numFmt w:val="decimal"/>
+      <w:lvlText w:val="%7."/>
+      <w:lvlJc w:val="left"/>
+      <w:pPr>
+        <w:ind w:left="5040" w:hanging="360"/>
+      </w:pPr>
+    </w:lvl>
+    <w:lvl w:ilvl="7" w:tplc="04220019" w:tentative="1">
+      <w:start w:val="1"/>
+      <w:numFmt w:val="lowerLetter"/>
+      <w:lvlText w:val="%8."/>
+      <w:lvlJc w:val="left"/>
+      <w:pPr>
+        <w:ind w:left="5760" w:hanging="360"/>
+      </w:pPr>
+    </w:lvl>
+    <w:lvl w:ilvl="8" w:tplc="0422001B" w:tentative="1">
+      <w:start w:val="1"/>
+      <w:numFmt w:val="lowerRoman"/>
+      <w:lvlText w:val="%9."/>
+      <w:lvlJc w:val="right"/>
+      <w:pPr>
+        <w:ind w:left="6480" w:hanging="180"/>
+      </w:pPr>
+    </w:lvl>
+  </w:abstractNum>
+  <w:num w:numId="1">
+    <w:abstractNumId w:val="0"/>
+  </w:num>
+  <w:num w:numId="2">
+    <w:abstractNumId w:val="1"/>
+  </w:num>
+</w:numbering>
 </file>
 
 <file path=word/styles.xml><?xml version="1.0" encoding="utf-8"?>
@@ -32,6 +1068,587 @@
         <w:sz w:val="22"/>
         <w:szCs w:val="22"/>
         <w:lang w:val="uk-UA" w:eastAsia="en-US" w:bidi="ar-SA"/>
+      </w:rPr>
+    </w:rPrDefault>
+    <w:pPrDefault>
+      <w:pPr>
+        <w:spacing w:after="160" w:line="259" w:lineRule="auto"/>
+      </w:pPr>
+    </w:pPrDefault>
+  </w:docDefaults>
+  <w:latentStyles w:defLockedState="0" w:defUIPriority="99" w:defSemiHidden="0" w:defUnhideWhenUsed="0" w:defQFormat="0" w:count="371">
+    <w:lsdException w:name="Normal" w:uiPriority="0" w:qFormat="1"/>
+    <w:lsdException w:name="heading 1" w:uiPriority="9" w:qFormat="1"/>
+    <w:lsdException w:name="heading 2" w:semiHidden="1" w:uiPriority="9" w:unhideWhenUsed="1" w:qFormat="1"/>
+    <w:lsdException w:name="heading 3" w:semiHidden="1" w:uiPriority="9" w:unhideWhenUsed="1" w:qFormat="1"/>
+    <w:lsdException w:name="heading 4" w:semiHidden="1" w:uiPriority="9" w:unhideWhenUsed="1" w:qFormat="1"/>
+    <w:lsdException w:name="heading 5" w:semiHidden="1" w:uiPriority="9" w:unhideWhenUsed="1" w:qFormat="1"/>
+    <w:lsdException w:name="heading 6" w:semiHidden="1" w:uiPriority="9" w:unhideWhenUsed="1" w:qFormat="1"/>
+    <w:lsdException w:name="heading 7" w:semiHidden="1" w:uiPriority="9" w:unhideWhenUsed="1" w:qFormat="1"/>
+    <w:lsdException w:name="heading 8" w:semiHidden="1" w:uiPriority="9" w:unhideWhenUsed="1" w:qFormat="1"/>
+    <w:lsdException w:name="heading 9" w:semiHidden="1" w:uiPriority="9" w:unhideWhenUsed="1" w:qFormat="1"/>
+    <w:lsdException w:name="index 1" w:semiHidden="1" w:unhideWhenUsed="1"/>
+    <w:lsdException w:name="index 2" w:semiHidden="1" w:unhideWhenUsed="1"/>
+    <w:lsdException w:name="index 3" w:semiHidden="1" w:unhideWhenUsed="1"/>
+    <w:lsdException w:name="index 4" w:semiHidden="1" w:unhideWhenUsed="1"/>
+    <w:lsdException w:name="index 5" w:semiHidden="1" w:unhideWhenUsed="1"/>
+    <w:lsdException w:name="index 6" w:semiHidden="1" w:unhideWhenUsed="1"/>
+    <w:lsdException w:name="index 7" w:semiHidden="1" w:unhideWhenUsed="1"/>
+    <w:lsdException w:name="index 8" w:semiHidden="1" w:unhideWhenUsed="1"/>
+    <w:lsdException w:name="index 9" w:semiHidden="1" w:unhideWhenUsed="1"/>
+    <w:lsdException w:name="toc 1" w:semiHidden="1" w:uiPriority="39" w:unhideWhenUsed="1"/>
+    <w:lsdException w:name="toc 2" w:semiHidden="1" w:uiPriority="39" w:unhideWhenUsed="1"/>
+    <w:lsdException w:name="toc 3" w:semiHidden="1" w:uiPriority="39" w:unhideWhenUsed="1"/>
+    <w:lsdException w:name="toc 4" w:semiHidden="1" w:uiPriority="39" w:unhideWhenUsed="1"/>
+    <w:lsdException w:name="toc 5" w:semiHidden="1" w:uiPriority="39" w:unhideWhenUsed="1"/>
+    <w:lsdException w:name="toc 6" w:semiHidden="1" w:uiPriority="39" w:unhideWhenUsed="1"/>
+    <w:lsdException w:name="toc 7" w:semiHidden="1" w:uiPriority="39" w:unhideWhenUsed="1"/>
+    <w:lsdException w:name="toc 8" w:semiHidden="1" w:uiPriority="39" w:unhideWhenUsed="1"/>
+    <w:lsdException w:name="toc 9" w:semiHidden="1" w:uiPriority="39" w:unhideWhenUsed="1"/>
+    <w:lsdException w:name="Normal Indent" w:semiHidden="1" w:unhideWhenUsed="1"/>
+    <w:lsdException w:name="footnote text" w:semiHidden="1" w:unhideWhenUsed="1"/>
+    <w:lsdException w:name="annotation text" w:semiHidden="1" w:unhideWhenUsed="1"/>
+    <w:lsdException w:name="header" w:semiHidden="1" w:unhideWhenUsed="1"/>
+    <w:lsdException w:name="footer" w:semiHidden="1" w:unhideWhenUsed="1"/>
+    <w:lsdException w:name="index heading" w:semiHidden="1" w:unhideWhenUsed="1"/>
+    <w:lsdException w:name="caption" w:semiHidden="1" w:uiPriority="35" w:unhideWhenUsed="1" w:qFormat="1"/>
+    <w:lsdException w:name="table of figures" w:semiHidden="1" w:unhideWhenUsed="1"/>
+    <w:lsdException w:name="envelope address" w:semiHidden="1" w:unhideWhenUsed="1"/>
+    <w:lsdException w:name="envelope return" w:semiHidden="1" w:unhideWhenUsed="1"/>
+    <w:lsdException w:name="footnote reference" w:semiHidden="1" w:unhideWhenUsed="1"/>
+    <w:lsdException w:name="annotation reference" w:semiHidden="1" w:unhideWhenUsed="1"/>
+    <w:lsdException w:name="line number" w:semiHidden="1" w:unhideWhenUsed="1"/>
+    <w:lsdException w:name="page number" w:semiHidden="1" w:unhideWhenUsed="1"/>
+    <w:lsdException w:name="endnote reference" w:semiHidden="1" w:unhideWhenUsed="1"/>
+    <w:lsdException w:name="endnote text" w:semiHidden="1" w:unhideWhenUsed="1"/>
+    <w:lsdException w:name="table of authorities" w:semiHidden="1" w:unhideWhenUsed="1"/>
+    <w:lsdException w:name="macro" w:semiHidden="1" w:unhideWhenUsed="1"/>
+    <w:lsdException w:name="toa heading" w:semiHidden="1" w:unhideWhenUsed="1"/>
+    <w:lsdException w:name="List" w:semiHidden="1" w:unhideWhenUsed="1"/>
+    <w:lsdException w:name="List Bullet" w:semiHidden="1" w:unhideWhenUsed="1"/>
+    <w:lsdException w:name="List Number" w:semiHidden="1" w:unhideWhenUsed="1"/>
+    <w:lsdException w:name="List 2" w:semiHidden="1" w:unhideWhenUsed="1"/>
+    <w:lsdException w:name="List 3" w:semiHidden="1" w:unhideWhenUsed="1"/>
+    <w:lsdException w:name="List 4" w:semiHidden="1" w:unhideWhenUsed="1"/>
+    <w:lsdException w:name="List 5" w:semiHidden="1" w:unhideWhenUsed="1"/>
+    <w:lsdException w:name="List Bullet 2" w:semiHidden="1" w:unhideWhenUsed="1"/>
+    <w:lsdException w:name="List Bullet 3" w:semiHidden="1" w:unhideWhenUsed="1"/>
+    <w:lsdException w:name="List Bullet 4" w:semiHidden="1" w:unhideWhenUsed="1"/>
+    <w:lsdException w:name="List Bullet 5" w:semiHidden="1" w:unhideWhenUsed="1"/>
+    <w:lsdException w:name="List Number 2" w:semiHidden="1" w:unhideWhenUsed="1"/>
+    <w:lsdException w:name="List Number 3" w:semiHidden="1" w:unhideWhenUsed="1"/>
+    <w:lsdException w:name="List Number 4" w:semiHidden="1" w:unhideWhenUsed="1"/>
+    <w:lsdException w:name="List Number 5" w:semiHidden="1" w:unhideWhenUsed="1"/>
+    <w:lsdException w:name="Title" w:uiPriority="10" w:qFormat="1"/>
+    <w:lsdException w:name="Closing" w:semiHidden="1" w:unhideWhenUsed="1"/>
+    <w:lsdException w:name="Signature" w:semiHidden="1" w:unhideWhenUsed="1"/>
+    <w:lsdException w:name="Default Paragraph Font" w:semiHidden="1" w:uiPriority="1" w:unhideWhenUsed="1"/>
+    <w:lsdException w:name="Body Text" w:semiHidden="1" w:unhideWhenUsed="1"/>
+    <w:lsdException w:name="Body Text Indent" w:semiHidden="1" w:unhideWhenUsed="1"/>
+    <w:lsdException w:name="List Continue" w:semiHidden="1" w:unhideWhenUsed="1"/>
+    <w:lsdException w:name="List Continue 2" w:semiHidden="1" w:unhideWhenUsed="1"/>
+    <w:lsdException w:name="List Continue 3" w:semiHidden="1" w:unhideWhenUsed="1"/>
+    <w:lsdException w:name="List Continue 4" w:semiHidden="1" w:unhideWhenUsed="1"/>
+    <w:lsdException w:name="List Continue 5" w:semiHidden="1" w:unhideWhenUsed="1"/>
+    <w:lsdException w:name="Message Header" w:semiHidden="1" w:unhideWhenUsed="1"/>
+    <w:lsdException w:name="Subtitle" w:uiPriority="11" w:qFormat="1"/>
+    <w:lsdException w:name="Salutation" w:semiHidden="1" w:unhideWhenUsed="1"/>
+    <w:lsdException w:name="Date" w:semiHidden="1" w:unhideWhenUsed="1"/>
+    <w:lsdException w:name="Body Text First Indent" w:semiHidden="1" w:unhideWhenUsed="1"/>
+    <w:lsdException w:name="Body Text First Indent 2" w:semiHidden="1" w:unhideWhenUsed="1"/>
+    <w:lsdException w:name="Note Heading" w:semiHidden="1" w:unhideWhenUsed="1"/>
+    <w:lsdException w:name="Body Text 2" w:semiHidden="1" w:unhideWhenUsed="1"/>
+    <w:lsdException w:name="Body Text 3" w:semiHidden="1" w:unhideWhenUsed="1"/>
+    <w:lsdException w:name="Body Text Indent 2" w:semiHidden="1" w:unhideWhenUsed="1"/>
+    <w:lsdException w:name="Body Text Indent 3" w:semiHidden="1" w:unhideWhenUsed="1"/>
+    <w:lsdException w:name="Block Text" w:semiHidden="1" w:unhideWhenUsed="1"/>
+    <w:lsdException w:name="Hyperlink" w:semiHidden="1" w:unhideWhenUsed="1"/>
+    <w:lsdException w:name="FollowedHyperlink" w:semiHidden="1" w:unhideWhenUsed="1"/>
+    <w:lsdException w:name="Strong" w:uiPriority="22" w:qFormat="1"/>
+    <w:lsdException w:name="Emphasis" w:uiPriority="20" w:qFormat="1"/>
+    <w:lsdException w:name="Document Map" w:semiHidden="1" w:unhideWhenUsed="1"/>
+    <w:lsdException w:name="Plain Text" w:semiHidden="1" w:unhideWhenUsed="1"/>
+    <w:lsdException w:name="E-mail Signature" w:semiHidden="1" w:unhideWhenUsed="1"/>
+    <w:lsdException w:name="HTML Top of Form" w:semiHidden="1" w:unhideWhenUsed="1"/>
+    <w:lsdException w:name="HTML Bottom of Form" w:semiHidden="1" w:unhideWhenUsed="1"/>
+    <w:lsdException w:name="Normal (Web)" w:semiHidden="1" w:unhideWhenUsed="1"/>
+    <w:lsdException w:name="HTML Acronym" w:semiHidden="1" w:unhideWhenUsed="1"/>
+    <w:lsdException w:name="HTML Address" w:semiHidden="1" w:unhideWhenUsed="1"/>
+    <w:lsdException w:name="HTML Cite" w:semiHidden="1" w:unhideWhenUsed="1"/>
+    <w:lsdException w:name="HTML Code" w:semiHidden="1" w:unhideWhenUsed="1"/>
+    <w:lsdException w:name="HTML Definition" w:semiHidden="1" w:unhideWhenUsed="1"/>
+    <w:lsdException w:name="HTML Keyboard" w:semiHidden="1" w:unhideWhenUsed="1"/>
+    <w:lsdException w:name="HTML Preformatted" w:semiHidden="1" w:unhideWhenUsed="1"/>
+    <w:lsdException w:name="HTML Sample" w:semiHidden="1" w:unhideWhenUsed="1"/>
+    <w:lsdException w:name="HTML Typewriter" w:semiHidden="1" w:unhideWhenUsed="1"/>
+    <w:lsdException w:name="HTML Variable" w:semiHidden="1" w:unhideWhenUsed="1"/>
+    <w:lsdException w:name="Normal Table" w:semiHidden="1" w:unhideWhenUsed="1"/>
+    <w:lsdException w:name="annotation subject" w:semiHidden="1" w:unhideWhenUsed="1"/>
+    <w:lsdException w:name="No List" w:semiHidden="1" w:unhideWhenUsed="1"/>
+    <w:lsdException w:name="Outline List 1" w:semiHidden="1" w:unhideWhenUsed="1"/>
+    <w:lsdException w:name="Outline List 2" w:semiHidden="1" w:unhideWhenUsed="1"/>
+    <w:lsdException w:name="Outline List 3" w:semiHidden="1" w:unhideWhenUsed="1"/>
+    <w:lsdException w:name="Table Simple 1" w:semiHidden="1" w:unhideWhenUsed="1"/>
+    <w:lsdException w:name="Table Simple 2" w:semiHidden="1" w:unhideWhenUsed="1"/>
+    <w:lsdException w:name="Table Simple 3" w:semiHidden="1" w:unhideWhenUsed="1"/>
+    <w:lsdException w:name="Table Classic 1" w:semiHidden="1" w:unhideWhenUsed="1"/>
+    <w:lsdException w:name="Table Classic 2" w:semiHidden="1" w:unhideWhenUsed="1"/>
+    <w:lsdException w:name="Table Classic 3" w:semiHidden="1" w:unhideWhenUsed="1"/>
+    <w:lsdException w:name="Table Classic 4" w:semiHidden="1" w:unhideWhenUsed="1"/>
+    <w:lsdException w:name="Table Colorful 1" w:semiHidden="1" w:unhideWhenUsed="1"/>
+    <w:lsdException w:name="Table Colorful 2" w:semiHidden="1" w:unhideWhenUsed="1"/>
+    <w:lsdException w:name="Table Colorful 3" w:semiHidden="1" w:unhideWhenUsed="1"/>
+    <w:lsdException w:name="Table Columns 1" w:semiHidden="1" w:unhideWhenUsed="1"/>
+    <w:lsdException w:name="Table Columns 2" w:semiHidden="1" w:unhideWhenUsed="1"/>
+    <w:lsdException w:name="Table Columns 3" w:semiHidden="1" w:unhideWhenUsed="1"/>
+    <w:lsdException w:name="Table Columns 4" w:semiHidden="1" w:unhideWhenUsed="1"/>
+    <w:lsdException w:name="Table Columns 5" w:semiHidden="1" w:unhideWhenUsed="1"/>
+    <w:lsdException w:name="Table Grid 1" w:semiHidden="1" w:unhideWhenUsed="1"/>
+    <w:lsdException w:name="Table Grid 2" w:semiHidden="1" w:unhideWhenUsed="1"/>
+    <w:lsdException w:name="Table Grid 3" w:semiHidden="1" w:unhideWhenUsed="1"/>
+    <w:lsdException w:name="Table Grid 4" w:semiHidden="1" w:unhideWhenUsed="1"/>
+    <w:lsdException w:name="Table Grid 5" w:semiHidden="1" w:unhideWhenUsed="1"/>
+    <w:lsdException w:name="Table Grid 6" w:semiHidden="1" w:unhideWhenUsed="1"/>
+    <w:lsdException w:name="Table Grid 7" w:semiHidden="1" w:unhideWhenUsed="1"/>
+    <w:lsdException w:name="Table Grid 8" w:semiHidden="1" w:unhideWhenUsed="1"/>
+    <w:lsdException w:name="Table List 1" w:semiHidden="1" w:unhideWhenUsed="1"/>
+    <w:lsdException w:name="Table List 2" w:semiHidden="1" w:unhideWhenUsed="1"/>
+    <w:lsdException w:name="Table List 3" w:semiHidden="1" w:unhideWhenUsed="1"/>
+    <w:lsdException w:name="Table List 4" w:semiHidden="1" w:unhideWhenUsed="1"/>
+    <w:lsdException w:name="Table List 5" w:semiHidden="1" w:unhideWhenUsed="1"/>
+    <w:lsdException w:name="Table List 6" w:semiHidden="1" w:unhideWhenUsed="1"/>
+    <w:lsdException w:name="Table List 7" w:semiHidden="1" w:unhideWhenUsed="1"/>
+    <w:lsdException w:name="Table List 8" w:semiHidden="1" w:unhideWhenUsed="1"/>
+    <w:lsdException w:name="Table 3D effects 1" w:semiHidden="1" w:unhideWhenUsed="1"/>
+    <w:lsdException w:name="Table 3D effects 2" w:semiHidden="1" w:unhideWhenUsed="1"/>
+    <w:lsdException w:name="Table 3D effects 3" w:semiHidden="1" w:unhideWhenUsed="1"/>
+    <w:lsdException w:name="Table Contemporary" w:semiHidden="1" w:unhideWhenUsed="1"/>
+    <w:lsdException w:name="Table Elegant" w:semiHidden="1" w:unhideWhenUsed="1"/>
+    <w:lsdException w:name="Table Professional" w:semiHidden="1" w:unhideWhenUsed="1"/>
+    <w:lsdException w:name="Table Subtle 1" w:semiHidden="1" w:unhideWhenUsed="1"/>
+    <w:lsdException w:name="Table Subtle 2" w:semiHidden="1" w:unhideWhenUsed="1"/>
+    <w:lsdException w:name="Table Web 1" w:semiHidden="1" w:unhideWhenUsed="1"/>
+    <w:lsdException w:name="Table Web 2" w:semiHidden="1" w:unhideWhenUsed="1"/>
+    <w:lsdException w:name="Table Web 3" w:semiHidden="1" w:unhideWhenUsed="1"/>
+    <w:lsdException w:name="Balloon Text" w:semiHidden="1" w:unhideWhenUsed="1"/>
+    <w:lsdException w:name="Table Grid" w:uiPriority="39"/>
+    <w:lsdException w:name="Table Theme" w:semiHidden="1" w:unhideWhenUsed="1"/>
+    <w:lsdException w:name="Placeholder Text" w:semiHidden="1"/>
+    <w:lsdException w:name="No Spacing" w:uiPriority="1" w:qFormat="1"/>
+    <w:lsdException w:name="Light Shading" w:uiPriority="60"/>
+    <w:lsdException w:name="Light List" w:uiPriority="61"/>
+    <w:lsdException w:name="Light Grid" w:uiPriority="62"/>
+    <w:lsdException w:name="Medium Shading 1" w:uiPriority="63"/>
+    <w:lsdException w:name="Medium Shading 2" w:uiPriority="64"/>
+    <w:lsdException w:name="Medium List 1" w:uiPriority="65"/>
+    <w:lsdException w:name="Medium List 2" w:uiPriority="66"/>
+    <w:lsdException w:name="Medium Grid 1" w:uiPriority="67"/>
+    <w:lsdException w:name="Medium Grid 2" w:uiPriority="68"/>
+    <w:lsdException w:name="Medium Grid 3" w:uiPriority="69"/>
+    <w:lsdException w:name="Dark List" w:uiPriority="70"/>
+    <w:lsdException w:name="Colorful Shading" w:uiPriority="71"/>
+    <w:lsdException w:name="Colorful List" w:uiPriority="72"/>
+    <w:lsdException w:name="Colorful Grid" w:uiPriority="73"/>
+    <w:lsdException w:name="Light Shading Accent 1" w:uiPriority="60"/>
+    <w:lsdException w:name="Light List Accent 1" w:uiPriority="61"/>
+    <w:lsdException w:name="Light Grid Accent 1" w:uiPriority="62"/>
+    <w:lsdException w:name="Medium Shading 1 Accent 1" w:uiPriority="63"/>
+    <w:lsdException w:name="Medium Shading 2 Accent 1" w:uiPriority="64"/>
+    <w:lsdException w:name="Medium List 1 Accent 1" w:uiPriority="65"/>
+    <w:lsdException w:name="Revision" w:semiHidden="1"/>
+    <w:lsdException w:name="List Paragraph" w:uiPriority="34" w:qFormat="1"/>
+    <w:lsdException w:name="Quote" w:uiPriority="29" w:qFormat="1"/>
+    <w:lsdException w:name="Intense Quote" w:uiPriority="30" w:qFormat="1"/>
+    <w:lsdException w:name="Medium List 2 Accent 1" w:uiPriority="66"/>
+    <w:lsdException w:name="Medium Grid 1 Accent 1" w:uiPriority="67"/>
+    <w:lsdException w:name="Medium Grid 2 Accent 1" w:uiPriority="68"/>
+    <w:lsdException w:name="Medium Grid 3 Accent 1" w:uiPriority="69"/>
+    <w:lsdException w:name="Dark List Accent 1" w:uiPriority="70"/>
+    <w:lsdException w:name="Colorful Shading Accent 1" w:uiPriority="71"/>
+    <w:lsdException w:name="Colorful List Accent 1" w:uiPriority="72"/>
+    <w:lsdException w:name="Colorful Grid Accent 1" w:uiPriority="73"/>
+    <w:lsdException w:name="Light Shading Accent 2" w:uiPriority="60"/>
+    <w:lsdException w:name="Light List Accent 2" w:uiPriority="61"/>
+    <w:lsdException w:name="Light Grid Accent 2" w:uiPriority="62"/>
+    <w:lsdException w:name="Medium Shading 1 Accent 2" w:uiPriority="63"/>
+    <w:lsdException w:name="Medium Shading 2 Accent 2" w:uiPriority="64"/>
+    <w:lsdException w:name="Medium List 1 Accent 2" w:uiPriority="65"/>
+    <w:lsdException w:name="Medium List 2 Accent 2" w:uiPriority="66"/>
+    <w:lsdException w:name="Medium Grid 1 Accent 2" w:uiPriority="67"/>
+    <w:lsdException w:name="Medium Grid 2 Accent 2" w:uiPriority="68"/>
+    <w:lsdException w:name="Medium Grid 3 Accent 2" w:uiPriority="69"/>
+    <w:lsdException w:name="Dark List Accent 2" w:uiPriority="70"/>
+    <w:lsdException w:name="Colorful Shading Accent 2" w:uiPriority="71"/>
+    <w:lsdException w:name="Colorful List Accent 2" w:uiPriority="72"/>
+    <w:lsdException w:name="Colorful Grid Accent 2" w:uiPriority="73"/>
+    <w:lsdException w:name="Light Shading Accent 3" w:uiPriority="60"/>
+    <w:lsdException w:name="Light List Accent 3" w:uiPriority="61"/>
+    <w:lsdException w:name="Light Grid Accent 3" w:uiPriority="62"/>
+    <w:lsdException w:name="Medium Shading 1 Accent 3" w:uiPriority="63"/>
+    <w:lsdException w:name="Medium Shading 2 Accent 3" w:uiPriority="64"/>
+    <w:lsdException w:name="Medium List 1 Accent 3" w:uiPriority="65"/>
+    <w:lsdException w:name="Medium List 2 Accent 3" w:uiPriority="66"/>
+    <w:lsdException w:name="Medium Grid 1 Accent 3" w:uiPriority="67"/>
+    <w:lsdException w:name="Medium Grid 2 Accent 3" w:uiPriority="68"/>
+    <w:lsdException w:name="Medium Grid 3 Accent 3" w:uiPriority="69"/>
+    <w:lsdException w:name="Dark List Accent 3" w:uiPriority="70"/>
+    <w:lsdException w:name="Colorful Shading Accent 3" w:uiPriority="71"/>
+    <w:lsdException w:name="Colorful List Accent 3" w:uiPriority="72"/>
+    <w:lsdException w:name="Colorful Grid Accent 3" w:uiPriority="73"/>
+    <w:lsdException w:name="Light Shading Accent 4" w:uiPriority="60"/>
+    <w:lsdException w:name="Light List Accent 4" w:uiPriority="61"/>
+    <w:lsdException w:name="Light Grid Accent 4" w:uiPriority="62"/>
+    <w:lsdException w:name="Medium Shading 1 Accent 4" w:uiPriority="63"/>
+    <w:lsdException w:name="Medium Shading 2 Accent 4" w:uiPriority="64"/>
+    <w:lsdException w:name="Medium List 1 Accent 4" w:uiPriority="65"/>
+    <w:lsdException w:name="Medium List 2 Accent 4" w:uiPriority="66"/>
+    <w:lsdException w:name="Medium Grid 1 Accent 4" w:uiPriority="67"/>
+    <w:lsdException w:name="Medium Grid 2 Accent 4" w:uiPriority="68"/>
+    <w:lsdException w:name="Medium Grid 3 Accent 4" w:uiPriority="69"/>
+    <w:lsdException w:name="Dark List Accent 4" w:uiPriority="70"/>
+    <w:lsdException w:name="Colorful Shading Accent 4" w:uiPriority="71"/>
+    <w:lsdException w:name="Colorful List Accent 4" w:uiPriority="72"/>
+    <w:lsdException w:name="Colorful Grid Accent 4" w:uiPriority="73"/>
+    <w:lsdException w:name="Light Shading Accent 5" w:uiPriority="60"/>
+    <w:lsdException w:name="Light List Accent 5" w:uiPriority="61"/>
+    <w:lsdException w:name="Light Grid Accent 5" w:uiPriority="62"/>
+    <w:lsdException w:name="Medium Shading 1 Accent 5" w:uiPriority="63"/>
+    <w:lsdException w:name="Medium Shading 2 Accent 5" w:uiPriority="64"/>
+    <w:lsdException w:name="Medium List 1 Accent 5" w:uiPriority="65"/>
+    <w:lsdException w:name="Medium List 2 Accent 5" w:uiPriority="66"/>
+    <w:lsdException w:name="Medium Grid 1 Accent 5" w:uiPriority="67"/>
+    <w:lsdException w:name="Medium Grid 2 Accent 5" w:uiPriority="68"/>
+    <w:lsdException w:name="Medium Grid 3 Accent 5" w:uiPriority="69"/>
+    <w:lsdException w:name="Dark List Accent 5" w:uiPriority="70"/>
+    <w:lsdException w:name="Colorful Shading Accent 5" w:uiPriority="71"/>
+    <w:lsdException w:name="Colorful List Accent 5" w:uiPriority="72"/>
+    <w:lsdException w:name="Colorful Grid Accent 5" w:uiPriority="73"/>
+    <w:lsdException w:name="Light Shading Accent 6" w:uiPriority="60"/>
+    <w:lsdException w:name="Light List Accent 6" w:uiPriority="61"/>
+    <w:lsdException w:name="Light Grid Accent 6" w:uiPriority="62"/>
+    <w:lsdException w:name="Medium Shading 1 Accent 6" w:uiPriority="63"/>
+    <w:lsdException w:name="Medium Shading 2 Accent 6" w:uiPriority="64"/>
+    <w:lsdException w:name="Medium List 1 Accent 6" w:uiPriority="65"/>
+    <w:lsdException w:name="Medium List 2 Accent 6" w:uiPriority="66"/>
+    <w:lsdException w:name="Medium Grid 1 Accent 6" w:uiPriority="67"/>
+    <w:lsdException w:name="Medium Grid 2 Accent 6" w:uiPriority="68"/>
+    <w:lsdException w:name="Medium Grid 3 Accent 6" w:uiPriority="69"/>
+    <w:lsdException w:name="Dark List Accent 6" w:uiPriority="70"/>
+    <w:lsdException w:name="Colorful Shading Accent 6" w:uiPriority="71"/>
+    <w:lsdException w:name="Colorful List Accent 6" w:uiPriority="72"/>
+    <w:lsdException w:name="Colorful Grid Accent 6" w:uiPriority="73"/>
+    <w:lsdException w:name="Subtle Emphasis" w:uiPriority="19" w:qFormat="1"/>
+    <w:lsdException w:name="Intense Emphasis" w:uiPriority="21" w:qFormat="1"/>
+    <w:lsdException w:name="Subtle Reference" w:uiPriority="31" w:qFormat="1"/>
+    <w:lsdException w:name="Intense Reference" w:uiPriority="32" w:qFormat="1"/>
+    <w:lsdException w:name="Book Title" w:uiPriority="33" w:qFormat="1"/>
+    <w:lsdException w:name="Bibliography" w:semiHidden="1" w:uiPriority="37" w:unhideWhenUsed="1"/>
+    <w:lsdException w:name="TOC Heading" w:semiHidden="1" w:uiPriority="39" w:unhideWhenUsed="1" w:qFormat="1"/>
+    <w:lsdException w:name="Plain Table 1" w:uiPriority="41"/>
+    <w:lsdException w:name="Plain Table 2" w:uiPriority="42"/>
+    <w:lsdException w:name="Plain Table 3" w:uiPriority="43"/>
+    <w:lsdException w:name="Plain Table 4" w:uiPriority="44"/>
+    <w:lsdException w:name="Plain Table 5" w:uiPriority="45"/>
+    <w:lsdException w:name="Grid Table Light" w:uiPriority="40"/>
+    <w:lsdException w:name="Grid Table 1 Light" w:uiPriority="46"/>
+    <w:lsdException w:name="Grid Table 2" w:uiPriority="47"/>
+    <w:lsdException w:name="Grid Table 3" w:uiPriority="48"/>
+    <w:lsdException w:name="Grid Table 4" w:uiPriority="49"/>
+    <w:lsdException w:name="Grid Table 5 Dark" w:uiPriority="50"/>
+    <w:lsdException w:name="Grid Table 6 Colorful" w:uiPriority="51"/>
+    <w:lsdException w:name="Grid Table 7 Colorful" w:uiPriority="52"/>
+    <w:lsdException w:name="Grid Table 1 Light Accent 1" w:uiPriority="46"/>
+    <w:lsdException w:name="Grid Table 2 Accent 1" w:uiPriority="47"/>
+    <w:lsdException w:name="Grid Table 3 Accent 1" w:uiPriority="48"/>
+    <w:lsdException w:name="Grid Table 4 Accent 1" w:uiPriority="49"/>
+    <w:lsdException w:name="Grid Table 5 Dark Accent 1" w:uiPriority="50"/>
+    <w:lsdException w:name="Grid Table 6 Colorful Accent 1" w:uiPriority="51"/>
+    <w:lsdException w:name="Grid Table 7 Colorful Accent 1" w:uiPriority="52"/>
+    <w:lsdException w:name="Grid Table 1 Light Accent 2" w:uiPriority="46"/>
+    <w:lsdException w:name="Grid Table 2 Accent 2" w:uiPriority="47"/>
+    <w:lsdException w:name="Grid Table 3 Accent 2" w:uiPriority="48"/>
+    <w:lsdException w:name="Grid Table 4 Accent 2" w:uiPriority="49"/>
+    <w:lsdException w:name="Grid Table 5 Dark Accent 2" w:uiPriority="50"/>
+    <w:lsdException w:name="Grid Table 6 Colorful Accent 2" w:uiPriority="51"/>
+    <w:lsdException w:name="Grid Table 7 Colorful Accent 2" w:uiPriority="52"/>
+    <w:lsdException w:name="Grid Table 1 Light Accent 3" w:uiPriority="46"/>
+    <w:lsdException w:name="Grid Table 2 Accent 3" w:uiPriority="47"/>
+    <w:lsdException w:name="Grid Table 3 Accent 3" w:uiPriority="48"/>
+    <w:lsdException w:name="Grid Table 4 Accent 3" w:uiPriority="49"/>
+    <w:lsdException w:name="Grid Table 5 Dark Accent 3" w:uiPriority="50"/>
+    <w:lsdException w:name="Grid Table 6 Colorful Accent 3" w:uiPriority="51"/>
+    <w:lsdException w:name="Grid Table 7 Colorful Accent 3" w:uiPriority="52"/>
+    <w:lsdException w:name="Grid Table 1 Light Accent 4" w:uiPriority="46"/>
+    <w:lsdException w:name="Grid Table 2 Accent 4" w:uiPriority="47"/>
+    <w:lsdException w:name="Grid Table 3 Accent 4" w:uiPriority="48"/>
+    <w:lsdException w:name="Grid Table 4 Accent 4" w:uiPriority="49"/>
+    <w:lsdException w:name="Grid Table 5 Dark Accent 4" w:uiPriority="50"/>
+    <w:lsdException w:name="Grid Table 6 Colorful Accent 4" w:uiPriority="51"/>
+    <w:lsdException w:name="Grid Table 7 Colorful Accent 4" w:uiPriority="52"/>
+    <w:lsdException w:name="Grid Table 1 Light Accent 5" w:uiPriority="46"/>
+    <w:lsdException w:name="Grid Table 2 Accent 5" w:uiPriority="47"/>
+    <w:lsdException w:name="Grid Table 3 Accent 5" w:uiPriority="48"/>
+    <w:lsdException w:name="Grid Table 4 Accent 5" w:uiPriority="49"/>
+    <w:lsdException w:name="Grid Table 5 Dark Accent 5" w:uiPriority="50"/>
+    <w:lsdException w:name="Grid Table 6 Colorful Accent 5" w:uiPriority="51"/>
+    <w:lsdException w:name="Grid Table 7 Colorful Accent 5" w:uiPriority="52"/>
+    <w:lsdException w:name="Grid Table 1 Light Accent 6" w:uiPriority="46"/>
+    <w:lsdException w:name="Grid Table 2 Accent 6" w:uiPriority="47"/>
+    <w:lsdException w:name="Grid Table 3 Accent 6" w:uiPriority="48"/>
+    <w:lsdException w:name="Grid Table 4 Accent 6" w:uiPriority="49"/>
+    <w:lsdException w:name="Grid Table 5 Dark Accent 6" w:uiPriority="50"/>
+    <w:lsdException w:name="Grid Table 6 Colorful Accent 6" w:uiPriority="51"/>
+    <w:lsdException w:name="Grid Table 7 Colorful Accent 6" w:uiPriority="52"/>
+    <w:lsdException w:name="List Table 1 Light" w:uiPriority="46"/>
+    <w:lsdException w:name="List Table 2" w:uiPriority="47"/>
+    <w:lsdException w:name="List Table 3" w:uiPriority="48"/>
+    <w:lsdException w:name="List Table 4" w:uiPriority="49"/>
+    <w:lsdException w:name="List Table 5 Dark" w:uiPriority="50"/>
+    <w:lsdException w:name="List Table 6 Colorful" w:uiPriority="51"/>
+    <w:lsdException w:name="List Table 7 Colorful" w:uiPriority="52"/>
+    <w:lsdException w:name="List Table 1 Light Accent 1" w:uiPriority="46"/>
+    <w:lsdException w:name="List Table 2 Accent 1" w:uiPriority="47"/>
+    <w:lsdException w:name="List Table 3 Accent 1" w:uiPriority="48"/>
+    <w:lsdException w:name="List Table 4 Accent 1" w:uiPriority="49"/>
+    <w:lsdException w:name="List Table 5 Dark Accent 1" w:uiPriority="50"/>
+    <w:lsdException w:name="List Table 6 Colorful Accent 1" w:uiPriority="51"/>
+    <w:lsdException w:name="List Table 7 Colorful Accent 1" w:uiPriority="52"/>
+    <w:lsdException w:name="List Table 1 Light Accent 2" w:uiPriority="46"/>
+    <w:lsdException w:name="List Table 2 Accent 2" w:uiPriority="47"/>
+    <w:lsdException w:name="List Table 3 Accent 2" w:uiPriority="48"/>
+    <w:lsdException w:name="List Table 4 Accent 2" w:uiPriority="49"/>
+    <w:lsdException w:name="List Table 5 Dark Accent 2" w:uiPriority="50"/>
+    <w:lsdException w:name="List Table 6 Colorful Accent 2" w:uiPriority="51"/>
+    <w:lsdException w:name="List Table 7 Colorful Accent 2" w:uiPriority="52"/>
+    <w:lsdException w:name="List Table 1 Light Accent 3" w:uiPriority="46"/>
+    <w:lsdException w:name="List Table 2 Accent 3" w:uiPriority="47"/>
+    <w:lsdException w:name="List Table 3 Accent 3" w:uiPriority="48"/>
+    <w:lsdException w:name="List Table 4 Accent 3" w:uiPriority="49"/>
+    <w:lsdException w:name="List Table 5 Dark Accent 3" w:uiPriority="50"/>
+    <w:lsdException w:name="List Table 6 Colorful Accent 3" w:uiPriority="51"/>
+    <w:lsdException w:name="List Table 7 Colorful Accent 3" w:uiPriority="52"/>
+    <w:lsdException w:name="List Table 1 Light Accent 4" w:uiPriority="46"/>
+    <w:lsdException w:name="List Table 2 Accent 4" w:uiPriority="47"/>
+    <w:lsdException w:name="List Table 3 Accent 4" w:uiPriority="48"/>
+    <w:lsdException w:name="List Table 4 Accent 4" w:uiPriority="49"/>
+    <w:lsdException w:name="List Table 5 Dark Accent 4" w:uiPriority="50"/>
+    <w:lsdException w:name="List Table 6 Colorful Accent 4" w:uiPriority="51"/>
+    <w:lsdException w:name="List Table 7 Colorful Accent 4" w:uiPriority="52"/>
+    <w:lsdException w:name="List Table 1 Light Accent 5" w:uiPriority="46"/>
+    <w:lsdException w:name="List Table 2 Accent 5" w:uiPriority="47"/>
+    <w:lsdException w:name="List Table 3 Accent 5" w:uiPriority="48"/>
+    <w:lsdException w:name="List Table 4 Accent 5" w:uiPriority="49"/>
+    <w:lsdException w:name="List Table 5 Dark Accent 5" w:uiPriority="50"/>
+    <w:lsdException w:name="List Table 6 Colorful Accent 5" w:uiPriority="51"/>
+    <w:lsdException w:name="List Table 7 Colorful Accent 5" w:uiPriority="52"/>
+    <w:lsdException w:name="List Table 1 Light Accent 6" w:uiPriority="46"/>
+    <w:lsdException w:name="List Table 2 Accent 6" w:uiPriority="47"/>
+    <w:lsdException w:name="List Table 3 Accent 6" w:uiPriority="48"/>
+    <w:lsdException w:name="List Table 4 Accent 6" w:uiPriority="49"/>
+    <w:lsdException w:name="List Table 5 Dark Accent 6" w:uiPriority="50"/>
+    <w:lsdException w:name="List Table 6 Colorful Accent 6" w:uiPriority="51"/>
+    <w:lsdException w:name="List Table 7 Colorful Accent 6" w:uiPriority="52"/>
+  </w:latentStyles>
+  <w:style w:type="paragraph" w:default="1" w:styleId="a">
+    <w:name w:val="Normal"/>
+    <w:qFormat/>
+  </w:style>
+  <w:style w:type="character" w:default="1" w:styleId="a0">
+    <w:name w:val="Default Paragraph Font"/>
+    <w:uiPriority w:val="1"/>
+    <w:unhideWhenUsed/>
+  </w:style>
+  <w:style w:type="table" w:default="1" w:styleId="a1">
+    <w:name w:val="Normal Table"/>
+    <w:uiPriority w:val="99"/>
+    <w:semiHidden/>
+    <w:unhideWhenUsed/>
+    <w:tblPr>
+      <w:tblInd w:w="0" w:type="dxa"/>
+      <w:tblCellMar>
+        <w:top w:w="0" w:type="dxa"/>
+        <w:left w:w="108" w:type="dxa"/>
+        <w:bottom w:w="0" w:type="dxa"/>
+        <w:right w:w="108" w:type="dxa"/>
+      </w:tblCellMar>
+    </w:tblPr>
+  </w:style>
+  <w:style w:type="numbering" w:default="1" w:styleId="a2">
+    <w:name w:val="No List"/>
+    <w:uiPriority w:val="99"/>
+    <w:semiHidden/>
+    <w:unhideWhenUsed/>
+  </w:style>
+  <w:style w:type="paragraph" w:styleId="a3">
+    <w:name w:val="header"/>
+    <w:basedOn w:val="a"/>
+    <w:link w:val="a4"/>
+    <w:uiPriority w:val="99"/>
+    <w:unhideWhenUsed/>
+    <w:rsid w:val="002E6C0E"/>
+    <w:pPr>
+      <w:tabs>
+        <w:tab w:val="center" w:pos="4819"/>
+        <w:tab w:val="right" w:pos="9639"/>
+      </w:tabs>
+      <w:spacing w:after="0" w:line="240" w:lineRule="auto"/>
+    </w:pPr>
+  </w:style>
+  <w:style w:type="character" w:customStyle="1" w:styleId="a4">
+    <w:name w:val="Верхний колонтитул Знак"/>
+    <w:basedOn w:val="a0"/>
+    <w:link w:val="a3"/>
+    <w:uiPriority w:val="99"/>
+    <w:rsid w:val="002E6C0E"/>
+  </w:style>
+  <w:style w:type="paragraph" w:styleId="a5">
+    <w:name w:val="footer"/>
+    <w:basedOn w:val="a"/>
+    <w:link w:val="a6"/>
+    <w:uiPriority w:val="99"/>
+    <w:unhideWhenUsed/>
+    <w:rsid w:val="002E6C0E"/>
+    <w:pPr>
+      <w:tabs>
+        <w:tab w:val="center" w:pos="4819"/>
+        <w:tab w:val="right" w:pos="9639"/>
+      </w:tabs>
+      <w:spacing w:after="0" w:line="240" w:lineRule="auto"/>
+    </w:pPr>
+  </w:style>
+  <w:style w:type="character" w:customStyle="1" w:styleId="a6">
+    <w:name w:val="Нижний колонтитул Знак"/>
+    <w:basedOn w:val="a0"/>
+    <w:link w:val="a5"/>
+    <w:uiPriority w:val="99"/>
+    <w:rsid w:val="002E6C0E"/>
+  </w:style>
+  <w:style w:type="paragraph" w:styleId="a7">
+    <w:name w:val="List Paragraph"/>
+    <w:basedOn w:val="a"/>
+    <w:uiPriority w:val="34"/>
+    <w:qFormat/>
+    <w:rsid w:val="002E6C0E"/>
+    <w:pPr>
+      <w:ind w:left="720"/>
+      <w:contextualSpacing/>
+    </w:pPr>
+  </w:style>
+</w:styles>
+</file>
+
+<file path=word/glossary/document.xml><?xml version="1.0" encoding="utf-8"?>
+<w:glossaryDocument xmlns:wpc="http://schemas.microsoft.com/office/word/2010/wordprocessingCanvas" xmlns:cx="http://schemas.microsoft.com/office/drawing/2014/chartex" xmlns:mc="http://schemas.openxmlformats.org/markup-compatibility/2006" xmlns:o="urn:schemas-microsoft-com:office:office" xmlns:r="http://schemas.openxmlformats.org/officeDocument/2006/relationships" xmlns:m="http://schemas.openxmlformats.org/officeDocument/2006/math" xmlns:v="urn:schemas-microsoft-com:vml" xmlns:wp14="http://schemas.microsoft.com/office/word/2010/wordprocessingDrawing" xmlns:wp="http://schemas.openxmlformats.org/drawingml/2006/wordprocessingDrawing" xmlns:w10="urn:schemas-microsoft-com:office:word" xmlns:w="http://schemas.openxmlformats.org/wordprocessingml/2006/main" xmlns:w14="http://schemas.microsoft.com/office/word/2010/wordml" xmlns:w15="http://schemas.microsoft.com/office/word/2012/wordml" xmlns:w16se="http://schemas.microsoft.com/office/word/2015/wordml/symex" xmlns:wpg="http://schemas.microsoft.com/office/word/2010/wordprocessingGroup" xmlns:wpi="http://schemas.microsoft.com/office/word/2010/wordprocessingInk" xmlns:wne="http://schemas.microsoft.com/office/word/2006/wordml" xmlns:wps="http://schemas.microsoft.com/office/word/2010/wordprocessingShape" mc:Ignorable="w14 w15 w16se wp14">
+  <w:docParts>
+    <w:docPart>
+      <w:docPartPr>
+        <w:name w:val="4FA28F67B47F40E29F0969CEB501D16A"/>
+        <w:category>
+          <w:name w:val="Общие"/>
+          <w:gallery w:val="placeholder"/>
+        </w:category>
+        <w:types>
+          <w:type w:val="bbPlcHdr"/>
+        </w:types>
+        <w:behaviors>
+          <w:behavior w:val="content"/>
+        </w:behaviors>
+        <w:guid w:val="{2A2A5868-3B03-4655-AD27-EB21C8810D9F}"/>
+      </w:docPartPr>
+      <w:docPartBody>
+        <w:p>
+          <w:pPr>
+            <w:pStyle w:val="4FA28F67B47F40E29F0969CEB501D16A"/>
+          </w:pPr>
+          <w:r>
+            <w:rPr>
+              <w:color w:val="7F7F7F" w:themeColor="text1" w:themeTint="80"/>
+              <w:lang w:val="ru-RU"/>
+            </w:rPr>
+            <w:t>[Заголовок документа]</w:t>
+          </w:r>
+        </w:p>
+      </w:docPartBody>
+    </w:docPart>
+  </w:docParts>
+</w:glossaryDocument>
+</file>
+
+<file path=word/glossary/fontTable.xml><?xml version="1.0" encoding="utf-8"?>
+<w:fonts xmlns:mc="http://schemas.openxmlformats.org/markup-compatibility/2006" xmlns:r="http://schemas.openxmlformats.org/officeDocument/2006/relationships" xmlns:w="http://schemas.openxmlformats.org/wordprocessingml/2006/main" xmlns:w14="http://schemas.microsoft.com/office/word/2010/wordml" xmlns:w15="http://schemas.microsoft.com/office/word/2012/wordml" xmlns:w16se="http://schemas.microsoft.com/office/word/2015/wordml/symex" mc:Ignorable="w14 w15 w16se">
+  <w:font w:name="Times New Roman">
+    <w:panose1 w:val="02020603050405020304"/>
+    <w:charset w:val="CC"/>
+    <w:family w:val="roman"/>
+    <w:pitch w:val="variable"/>
+    <w:sig w:usb0="E0002EFF" w:usb1="C000785B" w:usb2="00000009" w:usb3="00000000" w:csb0="000001FF" w:csb1="00000000"/>
+  </w:font>
+  <w:font w:name="Calibri">
+    <w:panose1 w:val="020F0502020204030204"/>
+    <w:charset w:val="CC"/>
+    <w:family w:val="swiss"/>
+    <w:pitch w:val="variable"/>
+    <w:sig w:usb0="E4002EFF" w:usb1="C200247B" w:usb2="00000009" w:usb3="00000000" w:csb0="000001FF" w:csb1="00000000"/>
+  </w:font>
+  <w:font w:name="Calibri Light">
+    <w:panose1 w:val="020F0302020204030204"/>
+    <w:charset w:val="CC"/>
+    <w:family w:val="swiss"/>
+    <w:pitch w:val="variable"/>
+    <w:sig w:usb0="E4002EFF" w:usb1="C200247B" w:usb2="00000009" w:usb3="00000000" w:csb0="000001FF" w:csb1="00000000"/>
+  </w:font>
+</w:fonts>
+</file>
+
+<file path=word/glossary/settings.xml><?xml version="1.0" encoding="utf-8"?>
+<w:settings xmlns:mc="http://schemas.openxmlformats.org/markup-compatibility/2006" xmlns:o="urn:schemas-microsoft-com:office:office" xmlns:r="http://schemas.openxmlformats.org/officeDocument/2006/relationships" xmlns:m="http://schemas.openxmlformats.org/officeDocument/2006/math" xmlns:v="urn:schemas-microsoft-com:vml" xmlns:w10="urn:schemas-microsoft-com:office:word" xmlns:w="http://schemas.openxmlformats.org/wordprocessingml/2006/main" xmlns:w14="http://schemas.microsoft.com/office/word/2010/wordml" xmlns:w15="http://schemas.microsoft.com/office/word/2012/wordml" xmlns:w16se="http://schemas.microsoft.com/office/word/2015/wordml/symex" xmlns:sl="http://schemas.openxmlformats.org/schemaLibrary/2006/main" mc:Ignorable="w14 w15 w16se">
+  <w:view w:val="normal"/>
+  <w:defaultTabStop w:val="708"/>
+  <w:hyphenationZone w:val="425"/>
+  <w:characterSpacingControl w:val="doNotCompress"/>
+  <w:compat>
+    <w:useFELayout/>
+    <w:compatSetting w:name="compatibilityMode" w:uri="http://schemas.microsoft.com/office/word" w:val="15"/>
+    <w:compatSetting w:name="overrideTableStyleFontSizeAndJustification" w:uri="http://schemas.microsoft.com/office/word" w:val="1"/>
+    <w:compatSetting w:name="enableOpenTypeFeatures" w:uri="http://schemas.microsoft.com/office/word" w:val="1"/>
+    <w:compatSetting w:name="doNotFlipMirrorIndents" w:uri="http://schemas.microsoft.com/office/word" w:val="1"/>
+    <w:compatSetting w:name="differentiateMultirowTableHeaders" w:uri="http://schemas.microsoft.com/office/word" w:val="1"/>
+  </w:compat>
+  <w:rsids>
+    <w:rsidRoot w:val="00891869"/>
+    <w:rsid w:val="00891869"/>
+    <w:rsid w:val="00FB0EC1"/>
+  </w:rsids>
+  <m:mathPr>
+    <m:mathFont m:val="Cambria Math"/>
+    <m:brkBin m:val="before"/>
+    <m:brkBinSub m:val="--"/>
+    <m:smallFrac m:val="0"/>
+    <m:dispDef/>
+    <m:lMargin m:val="0"/>
+    <m:rMargin m:val="0"/>
+    <m:defJc m:val="centerGroup"/>
+    <m:wrapIndent m:val="1440"/>
+    <m:intLim m:val="subSup"/>
+    <m:naryLim m:val="undOvr"/>
+  </m:mathPr>
+  <w:themeFontLang w:val="uk-UA"/>
+  <w:clrSchemeMapping w:bg1="light1" w:t1="dark1" w:bg2="light2" w:t2="dark2" w:accent1="accent1" w:accent2="accent2" w:accent3="accent3" w:accent4="accent4" w:accent5="accent5" w:accent6="accent6" w:hyperlink="hyperlink" w:followedHyperlink="followedHyperlink"/>
+  <w:decimalSymbol w:val=","/>
+  <w:listSeparator w:val=";"/>
+  <w15:chartTrackingRefBased/>
+</w:settings>
+</file>
+
+<file path=word/glossary/styles.xml><?xml version="1.0" encoding="utf-8"?>
+<w:styles xmlns:mc="http://schemas.openxmlformats.org/markup-compatibility/2006" xmlns:r="http://schemas.openxmlformats.org/officeDocument/2006/relationships" xmlns:w="http://schemas.openxmlformats.org/wordprocessingml/2006/main" xmlns:w14="http://schemas.microsoft.com/office/word/2010/wordml" xmlns:w15="http://schemas.microsoft.com/office/word/2012/wordml" xmlns:w16se="http://schemas.microsoft.com/office/word/2015/wordml/symex" mc:Ignorable="w14 w15 w16se">
+  <w:docDefaults>
+    <w:rPrDefault>
+      <w:rPr>
+        <w:rFonts w:asciiTheme="minorHAnsi" w:eastAsiaTheme="minorEastAsia" w:hAnsiTheme="minorHAnsi" w:cstheme="minorBidi"/>
+        <w:sz w:val="22"/>
+        <w:szCs w:val="22"/>
+        <w:lang w:val="uk-UA" w:eastAsia="uk-UA" w:bidi="ar-SA"/>
       </w:rPr>
     </w:rPrDefault>
     <w:pPrDefault>
@@ -444,7 +2061,18 @@
     <w:semiHidden/>
     <w:unhideWhenUsed/>
   </w:style>
+  <w:style w:type="paragraph" w:customStyle="1" w:styleId="4FA28F67B47F40E29F0969CEB501D16A">
+    <w:name w:val="4FA28F67B47F40E29F0969CEB501D16A"/>
+    <w:rsid w:val="00891869"/>
+  </w:style>
 </w:styles>
+</file>
+
+<file path=word/glossary/webSettings.xml><?xml version="1.0" encoding="utf-8"?>
+<w:webSettings xmlns:mc="http://schemas.openxmlformats.org/markup-compatibility/2006" xmlns:r="http://schemas.openxmlformats.org/officeDocument/2006/relationships" xmlns:w="http://schemas.openxmlformats.org/wordprocessingml/2006/main" xmlns:w14="http://schemas.microsoft.com/office/word/2010/wordml" xmlns:w15="http://schemas.microsoft.com/office/word/2012/wordml" xmlns:w16se="http://schemas.microsoft.com/office/word/2015/wordml/symex" mc:Ignorable="w14 w15 w16se">
+  <w:optimizeForBrowser/>
+  <w:allowPNG/>
+</w:webSettings>
 </file>
 
 <file path=word/theme/theme1.xml><?xml version="1.0" encoding="utf-8"?>

</xml_diff>